<commit_message>
Changes: Dokumenation changes, HillChiffre some adjustments
</commit_message>
<xml_diff>
--- a/Dokumentation/DokumentationPythonSaller.docx
+++ b/Dokumentation/DokumentationPythonSaller.docx
@@ -1,6 +1,6 @@
 
 <file path=word/document.xml><?xml version="1.0" encoding="utf-8"?>
-<w:document xmlns:wpc="http://schemas.microsoft.com/office/word/2010/wordprocessingCanvas" xmlns:cx="http://schemas.microsoft.com/office/drawing/2014/chartex" xmlns:cx1="http://schemas.microsoft.com/office/drawing/2015/9/8/chartex" xmlns:cx2="http://schemas.microsoft.com/office/drawing/2015/10/21/chartex" xmlns:cx3="http://schemas.microsoft.com/office/drawing/2016/5/9/chartex" xmlns:cx4="http://schemas.microsoft.com/office/drawing/2016/5/10/chartex" xmlns:cx5="http://schemas.microsoft.com/office/drawing/2016/5/11/chartex" xmlns:cx6="http://schemas.microsoft.com/office/drawing/2016/5/12/chartex" xmlns:cx7="http://schemas.microsoft.com/office/drawing/2016/5/13/chartex" xmlns:cx8="http://schemas.microsoft.com/office/drawing/2016/5/14/chartex" xmlns:mc="http://schemas.openxmlformats.org/markup-compatibility/2006" xmlns:aink="http://schemas.microsoft.com/office/drawing/2016/ink" xmlns:am3d="http://schemas.microsoft.com/office/drawing/2017/model3d" xmlns:o="urn:schemas-microsoft-com:office:office" xmlns:oel="http://schemas.microsoft.com/office/2019/extlst" xmlns:r="http://schemas.openxmlformats.org/officeDocument/2006/relationships" xmlns:m="http://schemas.openxmlformats.org/officeDocument/2006/math" xmlns:v="urn:schemas-microsoft-com:vml" xmlns:wp14="http://schemas.microsoft.com/office/word/2010/wordprocessingDrawing" xmlns:wp="http://schemas.openxmlformats.org/drawingml/2006/wordprocessingDrawing" xmlns:w10="urn:schemas-microsoft-com:office:word" xmlns:w="http://schemas.openxmlformats.org/wordprocessingml/2006/main" xmlns:w14="http://schemas.microsoft.com/office/word/2010/wordml" xmlns:w15="http://schemas.microsoft.com/office/word/2012/wordml" xmlns:w16cex="http://schemas.microsoft.com/office/word/2018/wordml/cex" xmlns:w16cid="http://schemas.microsoft.com/office/word/2016/wordml/cid" xmlns:w16="http://schemas.microsoft.com/office/word/2018/wordml" xmlns:w16du="http://schemas.microsoft.com/office/word/2023/wordml/word16du" xmlns:w16sdtdh="http://schemas.microsoft.com/office/word/2020/wordml/sdtdatahash" xmlns:w16se="http://schemas.microsoft.com/office/word/2015/wordml/symex" xmlns:wpg="http://schemas.microsoft.com/office/word/2010/wordprocessingGroup" xmlns:wpi="http://schemas.microsoft.com/office/word/2010/wordprocessingInk" xmlns:wne="http://schemas.microsoft.com/office/word/2006/wordml" xmlns:wps="http://schemas.microsoft.com/office/word/2010/wordprocessingShape" mc:Ignorable="w14 w15 w16se w16cid w16 w16cex w16sdtdh wp14">
+<w:document xmlns:wpc="http://schemas.microsoft.com/office/word/2010/wordprocessingCanvas" xmlns:cx="http://schemas.microsoft.com/office/drawing/2014/chartex" xmlns:cx1="http://schemas.microsoft.com/office/drawing/2015/9/8/chartex" xmlns:cx2="http://schemas.microsoft.com/office/drawing/2015/10/21/chartex" xmlns:cx3="http://schemas.microsoft.com/office/drawing/2016/5/9/chartex" xmlns:cx4="http://schemas.microsoft.com/office/drawing/2016/5/10/chartex" xmlns:cx5="http://schemas.microsoft.com/office/drawing/2016/5/11/chartex" xmlns:cx6="http://schemas.microsoft.com/office/drawing/2016/5/12/chartex" xmlns:cx7="http://schemas.microsoft.com/office/drawing/2016/5/13/chartex" xmlns:cx8="http://schemas.microsoft.com/office/drawing/2016/5/14/chartex" xmlns:mc="http://schemas.openxmlformats.org/markup-compatibility/2006" xmlns:aink="http://schemas.microsoft.com/office/drawing/2016/ink" xmlns:am3d="http://schemas.microsoft.com/office/drawing/2017/model3d" xmlns:o="urn:schemas-microsoft-com:office:office" xmlns:oel="http://schemas.microsoft.com/office/2019/extlst" xmlns:r="http://schemas.openxmlformats.org/officeDocument/2006/relationships" xmlns:m="http://schemas.openxmlformats.org/officeDocument/2006/math" xmlns:v="urn:schemas-microsoft-com:vml" xmlns:wp14="http://schemas.microsoft.com/office/word/2010/wordprocessingDrawing" xmlns:wp="http://schemas.openxmlformats.org/drawingml/2006/wordprocessingDrawing" xmlns:w10="urn:schemas-microsoft-com:office:word" xmlns:w="http://schemas.openxmlformats.org/wordprocessingml/2006/main" xmlns:w14="http://schemas.microsoft.com/office/word/2010/wordml" xmlns:w15="http://schemas.microsoft.com/office/word/2012/wordml" xmlns:w16cex="http://schemas.microsoft.com/office/word/2018/wordml/cex" xmlns:w16cid="http://schemas.microsoft.com/office/word/2016/wordml/cid" xmlns:w16="http://schemas.microsoft.com/office/word/2018/wordml" xmlns:w16sdtdh="http://schemas.microsoft.com/office/word/2020/wordml/sdtdatahash" xmlns:w16se="http://schemas.microsoft.com/office/word/2015/wordml/symex" xmlns:wpg="http://schemas.microsoft.com/office/word/2010/wordprocessingGroup" xmlns:wpi="http://schemas.microsoft.com/office/word/2010/wordprocessingInk" xmlns:wne="http://schemas.microsoft.com/office/word/2006/wordml" xmlns:wps="http://schemas.microsoft.com/office/word/2010/wordprocessingShape" mc:Ignorable="w14 w15 w16se w16cid w16 w16cex w16sdtdh wp14">
   <w:body>
     <w:p>
       <w:pPr>
@@ -15,7 +15,7 @@
       <w:pPr>
         <w:pStyle w:val="berschrift1"/>
       </w:pPr>
-      <w:bookmarkStart w:id="0" w:name="_Toc136803725"/>
+      <w:bookmarkStart w:id="0" w:name="_Toc137551221"/>
       <w:r>
         <w:t>Inhaltsverzeichnis</w:t>
       </w:r>
@@ -60,9 +60,7 @@
             <w:rPr>
               <w:rFonts w:eastAsiaTheme="minorEastAsia"/>
               <w:noProof/>
-              <w:kern w:val="2"/>
               <w:lang w:eastAsia="de-DE"/>
-              <w14:ligatures w14:val="standardContextual"/>
             </w:rPr>
           </w:pPr>
           <w:r>
@@ -74,7 +72,7 @@
           <w:r>
             <w:fldChar w:fldCharType="separate"/>
           </w:r>
-          <w:hyperlink w:anchor="_Toc136803725" w:history="1">
+          <w:hyperlink w:anchor="_Toc137551221" w:history="1">
             <w:r>
               <w:rPr>
                 <w:rStyle w:val="Hyperlink"/>
@@ -101,7 +99,7 @@
                 <w:noProof/>
                 <w:webHidden/>
               </w:rPr>
-              <w:instrText xml:space="preserve"> PAGEREF _Toc136803725 \h </w:instrText>
+              <w:instrText xml:space="preserve"> PAGEREF _Toc137551221 \h </w:instrText>
             </w:r>
             <w:r>
               <w:rPr>
@@ -141,12 +139,10 @@
             <w:rPr>
               <w:rFonts w:eastAsiaTheme="minorEastAsia"/>
               <w:noProof/>
-              <w:kern w:val="2"/>
               <w:lang w:eastAsia="de-DE"/>
-              <w14:ligatures w14:val="standardContextual"/>
             </w:rPr>
           </w:pPr>
-          <w:hyperlink w:anchor="_Toc136803726" w:history="1">
+          <w:hyperlink w:anchor="_Toc137551222" w:history="1">
             <w:r>
               <w:rPr>
                 <w:rStyle w:val="Hyperlink"/>
@@ -173,7 +169,7 @@
                 <w:noProof/>
                 <w:webHidden/>
               </w:rPr>
-              <w:instrText xml:space="preserve"> PAGEREF _Toc136803726 \h </w:instrText>
+              <w:instrText xml:space="preserve"> PAGEREF _Toc137551222 \h </w:instrText>
             </w:r>
             <w:r>
               <w:rPr>
@@ -213,12 +209,10 @@
             <w:rPr>
               <w:rFonts w:eastAsiaTheme="minorEastAsia"/>
               <w:noProof/>
-              <w:kern w:val="2"/>
               <w:lang w:eastAsia="de-DE"/>
-              <w14:ligatures w14:val="standardContextual"/>
             </w:rPr>
           </w:pPr>
-          <w:hyperlink w:anchor="_Toc136803727" w:history="1">
+          <w:hyperlink w:anchor="_Toc137551223" w:history="1">
             <w:r>
               <w:rPr>
                 <w:rStyle w:val="Hyperlink"/>
@@ -245,7 +239,7 @@
                 <w:noProof/>
                 <w:webHidden/>
               </w:rPr>
-              <w:instrText xml:space="preserve"> PAGEREF _Toc136803727 \h </w:instrText>
+              <w:instrText xml:space="preserve"> PAGEREF _Toc137551223 \h </w:instrText>
             </w:r>
             <w:r>
               <w:rPr>
@@ -285,12 +279,10 @@
             <w:rPr>
               <w:rFonts w:eastAsiaTheme="minorEastAsia"/>
               <w:noProof/>
-              <w:kern w:val="2"/>
               <w:lang w:eastAsia="de-DE"/>
-              <w14:ligatures w14:val="standardContextual"/>
             </w:rPr>
           </w:pPr>
-          <w:hyperlink w:anchor="_Toc136803728" w:history="1">
+          <w:hyperlink w:anchor="_Toc137551224" w:history="1">
             <w:r>
               <w:rPr>
                 <w:rStyle w:val="Hyperlink"/>
@@ -317,7 +309,7 @@
                 <w:noProof/>
                 <w:webHidden/>
               </w:rPr>
-              <w:instrText xml:space="preserve"> PAGEREF _Toc136803728 \h </w:instrText>
+              <w:instrText xml:space="preserve"> PAGEREF _Toc137551224 \h </w:instrText>
             </w:r>
             <w:r>
               <w:rPr>
@@ -337,7 +329,7 @@
                 <w:noProof/>
                 <w:webHidden/>
               </w:rPr>
-              <w:t>3</w:t>
+              <w:t>2</w:t>
             </w:r>
             <w:r>
               <w:rPr>
@@ -357,19 +349,15 @@
             <w:rPr>
               <w:rFonts w:eastAsiaTheme="minorEastAsia"/>
               <w:noProof/>
-              <w:kern w:val="2"/>
               <w:lang w:eastAsia="de-DE"/>
-              <w14:ligatures w14:val="standardContextual"/>
             </w:rPr>
           </w:pPr>
-          <w:hyperlink w:anchor="_Toc136803729" w:history="1">
-            <w:bookmarkStart w:id="1" w:name="_Toc136802476"/>
-            <w:bookmarkEnd w:id="1"/>
-            <w:r>
-              <w:rPr>
-                <w:noProof/>
-              </w:rPr>
-              <w:object w:dxaOrig="9072" w:dyaOrig="272" w14:anchorId="6333B1B8">
+          <w:hyperlink w:anchor="_Toc137551225" w:history="1">
+            <w:r>
+              <w:rPr>
+                <w:noProof/>
+              </w:rPr>
+              <w:object w:dxaOrig="9072" w:dyaOrig="272" w14:anchorId="174B05DC">
                 <v:shapetype id="_x0000_t75" coordsize="21600,21600" o:spt="75" o:preferrelative="t" path="m@4@5l@4@11@9@11@9@5xe" filled="f" stroked="f">
                   <v:stroke joinstyle="miter"/>
                   <v:formulas>
@@ -389,10 +377,10 @@
                   <v:path o:extrusionok="f" gradientshapeok="t" o:connecttype="rect"/>
                   <o:lock v:ext="edit" aspectratio="t"/>
                 </v:shapetype>
-                <v:shape id="_x0000_i1025" type="#_x0000_t75" style="width:453.75pt;height:13.5pt" o:ole="">
+                <v:shape id="_x0000_i1274" type="#_x0000_t75" style="width:453.75pt;height:13.5pt" o:ole="">
                   <v:imagedata r:id="rId6" o:title=""/>
                 </v:shape>
-                <o:OLEObject Type="Embed" ProgID="Word.OpenDocumentText.12" ShapeID="_x0000_i1025" DrawAspect="Content" ObjectID="_1747416606" r:id="rId7"/>
+                <o:OLEObject Type="Embed" ProgID="Word.OpenDocumentText.12" ShapeID="_x0000_i1274" DrawAspect="Content" ObjectID="_1748164221" r:id="rId7"/>
               </w:object>
             </w:r>
             <w:r>
@@ -414,7 +402,7 @@
                 <w:noProof/>
                 <w:webHidden/>
               </w:rPr>
-              <w:instrText xml:space="preserve"> PAGEREF _Toc136803729 \h </w:instrText>
+              <w:instrText xml:space="preserve"> PAGEREF _Toc137551225 \h </w:instrText>
             </w:r>
             <w:r>
               <w:rPr>
@@ -454,12 +442,10 @@
             <w:rPr>
               <w:rFonts w:eastAsiaTheme="minorEastAsia"/>
               <w:noProof/>
-              <w:kern w:val="2"/>
               <w:lang w:eastAsia="de-DE"/>
-              <w14:ligatures w14:val="standardContextual"/>
             </w:rPr>
           </w:pPr>
-          <w:hyperlink w:anchor="_Toc136803730" w:history="1">
+          <w:hyperlink w:anchor="_Toc137551226" w:history="1">
             <w:r>
               <w:rPr>
                 <w:rStyle w:val="Hyperlink"/>
@@ -486,7 +472,7 @@
                 <w:noProof/>
                 <w:webHidden/>
               </w:rPr>
-              <w:instrText xml:space="preserve"> PAGEREF _Toc136803730 \h </w:instrText>
+              <w:instrText xml:space="preserve"> PAGEREF _Toc137551226 \h </w:instrText>
             </w:r>
             <w:r>
               <w:rPr>
@@ -526,23 +512,19 @@
             <w:rPr>
               <w:rFonts w:eastAsiaTheme="minorEastAsia"/>
               <w:noProof/>
-              <w:kern w:val="2"/>
               <w:lang w:eastAsia="de-DE"/>
-              <w14:ligatures w14:val="standardContextual"/>
             </w:rPr>
           </w:pPr>
-          <w:hyperlink w:anchor="_Toc136803731" w:history="1">
-            <w:bookmarkStart w:id="2" w:name="_Toc136802478"/>
-            <w:bookmarkEnd w:id="2"/>
-            <w:r>
-              <w:rPr>
-                <w:noProof/>
-              </w:rPr>
-              <w:object w:dxaOrig="9072" w:dyaOrig="272" w14:anchorId="5135DA0D">
-                <v:shape id="_x0000_i1026" type="#_x0000_t75" style="width:453.75pt;height:13.5pt" o:ole="">
+          <w:hyperlink w:anchor="_Toc137551227" w:history="1">
+            <w:r>
+              <w:rPr>
+                <w:noProof/>
+              </w:rPr>
+              <w:object w:dxaOrig="9072" w:dyaOrig="272" w14:anchorId="342C7CB3">
+                <v:shape id="_x0000_i1275" type="#_x0000_t75" style="width:453.75pt;height:13.5pt" o:ole="">
                   <v:imagedata r:id="rId8" o:title=""/>
                 </v:shape>
-                <o:OLEObject Type="Embed" ProgID="Word.OpenDocumentText.12" ShapeID="_x0000_i1026" DrawAspect="Content" ObjectID="_1747416607" r:id="rId9"/>
+                <o:OLEObject Type="Embed" ProgID="Word.OpenDocumentText.12" ShapeID="_x0000_i1275" DrawAspect="Content" ObjectID="_1748164222" r:id="rId9"/>
               </w:object>
             </w:r>
             <w:r>
@@ -564,7 +546,7 @@
                 <w:noProof/>
                 <w:webHidden/>
               </w:rPr>
-              <w:instrText xml:space="preserve"> PAGEREF _Toc136803731 \h </w:instrText>
+              <w:instrText xml:space="preserve"> PAGEREF _Toc137551227 \h </w:instrText>
             </w:r>
             <w:r>
               <w:rPr>
@@ -604,12 +586,10 @@
             <w:rPr>
               <w:rFonts w:eastAsiaTheme="minorEastAsia"/>
               <w:noProof/>
-              <w:kern w:val="2"/>
               <w:lang w:eastAsia="de-DE"/>
-              <w14:ligatures w14:val="standardContextual"/>
             </w:rPr>
           </w:pPr>
-          <w:hyperlink w:anchor="_Toc136803732" w:history="1">
+          <w:hyperlink w:anchor="_Toc137551228" w:history="1">
             <w:r>
               <w:rPr>
                 <w:rStyle w:val="Hyperlink"/>
@@ -636,7 +616,7 @@
                 <w:noProof/>
                 <w:webHidden/>
               </w:rPr>
-              <w:instrText xml:space="preserve"> PAGEREF _Toc136803732 \h </w:instrText>
+              <w:instrText xml:space="preserve"> PAGEREF _Toc137551228 \h </w:instrText>
             </w:r>
             <w:r>
               <w:rPr>
@@ -676,23 +656,19 @@
             <w:rPr>
               <w:rFonts w:eastAsiaTheme="minorEastAsia"/>
               <w:noProof/>
-              <w:kern w:val="2"/>
               <w:lang w:eastAsia="de-DE"/>
-              <w14:ligatures w14:val="standardContextual"/>
             </w:rPr>
           </w:pPr>
-          <w:hyperlink w:anchor="_Toc136803733" w:history="1">
-            <w:bookmarkStart w:id="3" w:name="_Toc136802480"/>
-            <w:bookmarkEnd w:id="3"/>
-            <w:r>
-              <w:rPr>
-                <w:noProof/>
-              </w:rPr>
-              <w:object w:dxaOrig="9072" w:dyaOrig="272" w14:anchorId="19FB0861">
-                <v:shape id="_x0000_i1027" type="#_x0000_t75" style="width:453.75pt;height:13.5pt" o:ole="">
+          <w:hyperlink w:anchor="_Toc137551229" w:history="1">
+            <w:r>
+              <w:rPr>
+                <w:noProof/>
+              </w:rPr>
+              <w:object w:dxaOrig="9072" w:dyaOrig="272" w14:anchorId="29B8A636">
+                <v:shape id="_x0000_i1276" type="#_x0000_t75" style="width:453.75pt;height:13.5pt" o:ole="">
                   <v:imagedata r:id="rId10" o:title=""/>
                 </v:shape>
-                <o:OLEObject Type="Embed" ProgID="Word.OpenDocumentText.12" ShapeID="_x0000_i1027" DrawAspect="Content" ObjectID="_1747416608" r:id="rId11"/>
+                <o:OLEObject Type="Embed" ProgID="Word.OpenDocumentText.12" ShapeID="_x0000_i1276" DrawAspect="Content" ObjectID="_1748164223" r:id="rId11"/>
               </w:object>
             </w:r>
             <w:r>
@@ -714,7 +690,7 @@
                 <w:noProof/>
                 <w:webHidden/>
               </w:rPr>
-              <w:instrText xml:space="preserve"> PAGEREF _Toc136803733 \h </w:instrText>
+              <w:instrText xml:space="preserve"> PAGEREF _Toc137551229 \h </w:instrText>
             </w:r>
             <w:r>
               <w:rPr>
@@ -754,12 +730,10 @@
             <w:rPr>
               <w:rFonts w:eastAsiaTheme="minorEastAsia"/>
               <w:noProof/>
-              <w:kern w:val="2"/>
               <w:lang w:eastAsia="de-DE"/>
-              <w14:ligatures w14:val="standardContextual"/>
             </w:rPr>
           </w:pPr>
-          <w:hyperlink w:anchor="_Toc136803734" w:history="1">
+          <w:hyperlink w:anchor="_Toc137551230" w:history="1">
             <w:r>
               <w:rPr>
                 <w:rStyle w:val="Hyperlink"/>
@@ -786,7 +760,7 @@
                 <w:noProof/>
                 <w:webHidden/>
               </w:rPr>
-              <w:instrText xml:space="preserve"> PAGEREF _Toc136803734 \h </w:instrText>
+              <w:instrText xml:space="preserve"> PAGEREF _Toc137551230 \h </w:instrText>
             </w:r>
             <w:r>
               <w:rPr>
@@ -826,24 +800,20 @@
             <w:rPr>
               <w:rFonts w:eastAsiaTheme="minorEastAsia"/>
               <w:noProof/>
-              <w:kern w:val="2"/>
               <w:lang w:eastAsia="de-DE"/>
-              <w14:ligatures w14:val="standardContextual"/>
             </w:rPr>
           </w:pPr>
-          <w:hyperlink w:anchor="_Toc136803735" w:history="1">
-            <w:bookmarkStart w:id="4" w:name="_Toc136802482"/>
-            <w:bookmarkEnd w:id="4"/>
+          <w:hyperlink w:anchor="_Toc137551231" w:history="1">
             <w:r>
               <w:rPr>
                 <w:noProof/>
                 <w:lang w:val="en-US"/>
               </w:rPr>
-              <w:object w:dxaOrig="9072" w:dyaOrig="272" w14:anchorId="4E7D3B0B">
-                <v:shape id="_x0000_i1028" type="#_x0000_t75" style="width:453.75pt;height:13.5pt" o:ole="">
+              <w:object w:dxaOrig="9072" w:dyaOrig="272" w14:anchorId="2BCD2E86">
+                <v:shape id="_x0000_i1277" type="#_x0000_t75" style="width:453.75pt;height:13.5pt" o:ole="">
                   <v:imagedata r:id="rId12" o:title=""/>
                 </v:shape>
-                <o:OLEObject Type="Embed" ProgID="Word.OpenDocumentText.12" ShapeID="_x0000_i1028" DrawAspect="Content" ObjectID="_1747416609" r:id="rId13"/>
+                <o:OLEObject Type="Embed" ProgID="Word.OpenDocumentText.12" ShapeID="_x0000_i1277" DrawAspect="Content" ObjectID="_1748164224" r:id="rId13"/>
               </w:object>
             </w:r>
             <w:r>
@@ -865,7 +835,7 @@
                 <w:noProof/>
                 <w:webHidden/>
               </w:rPr>
-              <w:instrText xml:space="preserve"> PAGEREF _Toc136803735 \h </w:instrText>
+              <w:instrText xml:space="preserve"> PAGEREF _Toc137551231 \h </w:instrText>
             </w:r>
             <w:r>
               <w:rPr>
@@ -905,12 +875,10 @@
             <w:rPr>
               <w:rFonts w:eastAsiaTheme="minorEastAsia"/>
               <w:noProof/>
-              <w:kern w:val="2"/>
               <w:lang w:eastAsia="de-DE"/>
-              <w14:ligatures w14:val="standardContextual"/>
             </w:rPr>
           </w:pPr>
-          <w:hyperlink w:anchor="_Toc136803736" w:history="1">
+          <w:hyperlink w:anchor="_Toc137551232" w:history="1">
             <w:r>
               <w:rPr>
                 <w:rStyle w:val="Hyperlink"/>
@@ -937,7 +905,7 @@
                 <w:noProof/>
                 <w:webHidden/>
               </w:rPr>
-              <w:instrText xml:space="preserve"> PAGEREF _Toc136803736 \h </w:instrText>
+              <w:instrText xml:space="preserve"> PAGEREF _Toc137551232 \h </w:instrText>
             </w:r>
             <w:r>
               <w:rPr>
@@ -977,23 +945,19 @@
             <w:rPr>
               <w:rFonts w:eastAsiaTheme="minorEastAsia"/>
               <w:noProof/>
-              <w:kern w:val="2"/>
               <w:lang w:eastAsia="de-DE"/>
-              <w14:ligatures w14:val="standardContextual"/>
             </w:rPr>
           </w:pPr>
-          <w:hyperlink w:anchor="_Toc136803737" w:history="1">
-            <w:bookmarkStart w:id="5" w:name="_Toc136802484"/>
-            <w:bookmarkEnd w:id="5"/>
-            <w:r>
-              <w:rPr>
-                <w:noProof/>
-              </w:rPr>
-              <w:object w:dxaOrig="9072" w:dyaOrig="272" w14:anchorId="354EEB9D">
-                <v:shape id="_x0000_i1029" type="#_x0000_t75" style="width:453.75pt;height:13.5pt" o:ole="">
+          <w:hyperlink w:anchor="_Toc137551233" w:history="1">
+            <w:r>
+              <w:rPr>
+                <w:noProof/>
+              </w:rPr>
+              <w:object w:dxaOrig="9072" w:dyaOrig="272" w14:anchorId="797E9A66">
+                <v:shape id="_x0000_i1278" type="#_x0000_t75" style="width:453.75pt;height:13.5pt" o:ole="">
                   <v:imagedata r:id="rId14" o:title=""/>
                 </v:shape>
-                <o:OLEObject Type="Embed" ProgID="Word.OpenDocumentText.12" ShapeID="_x0000_i1029" DrawAspect="Content" ObjectID="_1747416610" r:id="rId15"/>
+                <o:OLEObject Type="Embed" ProgID="Word.OpenDocumentText.12" ShapeID="_x0000_i1278" DrawAspect="Content" ObjectID="_1748164225" r:id="rId15"/>
               </w:object>
             </w:r>
             <w:r>
@@ -1015,7 +979,7 @@
                 <w:noProof/>
                 <w:webHidden/>
               </w:rPr>
-              <w:instrText xml:space="preserve"> PAGEREF _Toc136803737 \h </w:instrText>
+              <w:instrText xml:space="preserve"> PAGEREF _Toc137551233 \h </w:instrText>
             </w:r>
             <w:r>
               <w:rPr>
@@ -1055,24 +1019,20 @@
             <w:rPr>
               <w:rFonts w:eastAsiaTheme="minorEastAsia"/>
               <w:noProof/>
-              <w:kern w:val="2"/>
               <w:lang w:eastAsia="de-DE"/>
-              <w14:ligatures w14:val="standardContextual"/>
             </w:rPr>
           </w:pPr>
-          <w:hyperlink w:anchor="_Toc136803738" w:history="1">
-            <w:bookmarkStart w:id="6" w:name="_Toc136802485"/>
-            <w:bookmarkEnd w:id="6"/>
+          <w:hyperlink w:anchor="_Toc137551234" w:history="1">
             <w:r>
               <w:rPr>
                 <w:noProof/>
                 <w:lang w:val="en-US"/>
               </w:rPr>
-              <w:object w:dxaOrig="9072" w:dyaOrig="272" w14:anchorId="2FB1BEFA">
-                <v:shape id="_x0000_i1030" type="#_x0000_t75" style="width:453.75pt;height:13.5pt" o:ole="">
+              <w:object w:dxaOrig="9072" w:dyaOrig="272" w14:anchorId="08F64573">
+                <v:shape id="_x0000_i1279" type="#_x0000_t75" style="width:453.75pt;height:13.5pt" o:ole="">
                   <v:imagedata r:id="rId16" o:title=""/>
                 </v:shape>
-                <o:OLEObject Type="Embed" ProgID="Word.OpenDocumentText.12" ShapeID="_x0000_i1030" DrawAspect="Content" ObjectID="_1747416611" r:id="rId17"/>
+                <o:OLEObject Type="Embed" ProgID="Word.OpenDocumentText.12" ShapeID="_x0000_i1279" DrawAspect="Content" ObjectID="_1748164226" r:id="rId17"/>
               </w:object>
             </w:r>
             <w:r>
@@ -1094,7 +1054,7 @@
                 <w:noProof/>
                 <w:webHidden/>
               </w:rPr>
-              <w:instrText xml:space="preserve"> PAGEREF _Toc136803738 \h </w:instrText>
+              <w:instrText xml:space="preserve"> PAGEREF _Toc137551234 \h </w:instrText>
             </w:r>
             <w:r>
               <w:rPr>
@@ -1134,12 +1094,10 @@
             <w:rPr>
               <w:rFonts w:eastAsiaTheme="minorEastAsia"/>
               <w:noProof/>
-              <w:kern w:val="2"/>
               <w:lang w:eastAsia="de-DE"/>
-              <w14:ligatures w14:val="standardContextual"/>
             </w:rPr>
           </w:pPr>
-          <w:hyperlink w:anchor="_Toc136803739" w:history="1">
+          <w:hyperlink w:anchor="_Toc137551235" w:history="1">
             <w:r>
               <w:rPr>
                 <w:rStyle w:val="Hyperlink"/>
@@ -1166,7 +1124,7 @@
                 <w:noProof/>
                 <w:webHidden/>
               </w:rPr>
-              <w:instrText xml:space="preserve"> PAGEREF _Toc136803739 \h </w:instrText>
+              <w:instrText xml:space="preserve"> PAGEREF _Toc137551235 \h </w:instrText>
             </w:r>
             <w:r>
               <w:rPr>
@@ -1206,12 +1164,10 @@
             <w:rPr>
               <w:rFonts w:eastAsiaTheme="minorEastAsia"/>
               <w:noProof/>
-              <w:kern w:val="2"/>
               <w:lang w:eastAsia="de-DE"/>
-              <w14:ligatures w14:val="standardContextual"/>
             </w:rPr>
           </w:pPr>
-          <w:hyperlink w:anchor="_Toc136803740" w:history="1">
+          <w:hyperlink w:anchor="_Toc137551236" w:history="1">
             <w:r>
               <w:rPr>
                 <w:rStyle w:val="Hyperlink"/>
@@ -1238,7 +1194,7 @@
                 <w:noProof/>
                 <w:webHidden/>
               </w:rPr>
-              <w:instrText xml:space="preserve"> PAGEREF _Toc136803740 \h </w:instrText>
+              <w:instrText xml:space="preserve"> PAGEREF _Toc137551236 \h </w:instrText>
             </w:r>
             <w:r>
               <w:rPr>
@@ -1278,12 +1234,10 @@
             <w:rPr>
               <w:rFonts w:eastAsiaTheme="minorEastAsia"/>
               <w:noProof/>
-              <w:kern w:val="2"/>
               <w:lang w:eastAsia="de-DE"/>
-              <w14:ligatures w14:val="standardContextual"/>
             </w:rPr>
           </w:pPr>
-          <w:hyperlink w:anchor="_Toc136803741" w:history="1">
+          <w:hyperlink w:anchor="_Toc137551237" w:history="1">
             <w:r>
               <w:rPr>
                 <w:rStyle w:val="Hyperlink"/>
@@ -1310,7 +1264,7 @@
                 <w:noProof/>
                 <w:webHidden/>
               </w:rPr>
-              <w:instrText xml:space="preserve"> PAGEREF _Toc136803741 \h </w:instrText>
+              <w:instrText xml:space="preserve"> PAGEREF _Toc137551237 \h </w:instrText>
             </w:r>
             <w:r>
               <w:rPr>
@@ -1350,23 +1304,19 @@
             <w:rPr>
               <w:rFonts w:eastAsiaTheme="minorEastAsia"/>
               <w:noProof/>
-              <w:kern w:val="2"/>
               <w:lang w:eastAsia="de-DE"/>
-              <w14:ligatures w14:val="standardContextual"/>
             </w:rPr>
           </w:pPr>
-          <w:hyperlink w:anchor="_Toc136803742" w:history="1">
-            <w:bookmarkStart w:id="7" w:name="_Toc136802489"/>
-            <w:bookmarkEnd w:id="7"/>
-            <w:r>
-              <w:rPr>
-                <w:noProof/>
-              </w:rPr>
-              <w:object w:dxaOrig="9072" w:dyaOrig="272" w14:anchorId="50F84799">
-                <v:shape id="_x0000_i1031" type="#_x0000_t75" style="width:453.75pt;height:13.5pt" o:ole="">
+          <w:hyperlink w:anchor="_Toc137551238" w:history="1">
+            <w:r>
+              <w:rPr>
+                <w:noProof/>
+              </w:rPr>
+              <w:object w:dxaOrig="9072" w:dyaOrig="272" w14:anchorId="6AD31322">
+                <v:shape id="_x0000_i1280" type="#_x0000_t75" style="width:453.75pt;height:13.5pt" o:ole="">
                   <v:imagedata r:id="rId18" o:title=""/>
                 </v:shape>
-                <o:OLEObject Type="Embed" ProgID="Word.OpenDocumentText.12" ShapeID="_x0000_i1031" DrawAspect="Content" ObjectID="_1747416612" r:id="rId19"/>
+                <o:OLEObject Type="Embed" ProgID="Word.OpenDocumentText.12" ShapeID="_x0000_i1280" DrawAspect="Content" ObjectID="_1748164227" r:id="rId19"/>
               </w:object>
             </w:r>
             <w:r>
@@ -1388,7 +1338,7 @@
                 <w:noProof/>
                 <w:webHidden/>
               </w:rPr>
-              <w:instrText xml:space="preserve"> PAGEREF _Toc136803742 \h </w:instrText>
+              <w:instrText xml:space="preserve"> PAGEREF _Toc137551238 \h </w:instrText>
             </w:r>
             <w:r>
               <w:rPr>
@@ -1428,23 +1378,19 @@
             <w:rPr>
               <w:rFonts w:eastAsiaTheme="minorEastAsia"/>
               <w:noProof/>
-              <w:kern w:val="2"/>
               <w:lang w:eastAsia="de-DE"/>
-              <w14:ligatures w14:val="standardContextual"/>
             </w:rPr>
           </w:pPr>
-          <w:hyperlink w:anchor="_Toc136803743" w:history="1">
-            <w:bookmarkStart w:id="8" w:name="_Toc136802490"/>
-            <w:bookmarkEnd w:id="8"/>
-            <w:r>
-              <w:rPr>
-                <w:noProof/>
-              </w:rPr>
-              <w:object w:dxaOrig="9072" w:dyaOrig="272" w14:anchorId="5FDF9D0F">
-                <v:shape id="_x0000_i1032" type="#_x0000_t75" style="width:453.75pt;height:13.5pt" o:ole="">
+          <w:hyperlink w:anchor="_Toc137551239" w:history="1">
+            <w:r>
+              <w:rPr>
+                <w:noProof/>
+              </w:rPr>
+              <w:object w:dxaOrig="9072" w:dyaOrig="272" w14:anchorId="3E91EEB2">
+                <v:shape id="_x0000_i1281" type="#_x0000_t75" style="width:453.75pt;height:13.5pt" o:ole="">
                   <v:imagedata r:id="rId20" o:title=""/>
                 </v:shape>
-                <o:OLEObject Type="Embed" ProgID="Word.OpenDocumentText.12" ShapeID="_x0000_i1032" DrawAspect="Content" ObjectID="_1747416613" r:id="rId21"/>
+                <o:OLEObject Type="Embed" ProgID="Word.OpenDocumentText.12" ShapeID="_x0000_i1281" DrawAspect="Content" ObjectID="_1748164228" r:id="rId21"/>
               </w:object>
             </w:r>
             <w:r>
@@ -1466,7 +1412,7 @@
                 <w:noProof/>
                 <w:webHidden/>
               </w:rPr>
-              <w:instrText xml:space="preserve"> PAGEREF _Toc136803743 \h </w:instrText>
+              <w:instrText xml:space="preserve"> PAGEREF _Toc137551239 \h </w:instrText>
             </w:r>
             <w:r>
               <w:rPr>
@@ -1506,12 +1452,10 @@
             <w:rPr>
               <w:rFonts w:eastAsiaTheme="minorEastAsia"/>
               <w:noProof/>
-              <w:kern w:val="2"/>
               <w:lang w:eastAsia="de-DE"/>
-              <w14:ligatures w14:val="standardContextual"/>
             </w:rPr>
           </w:pPr>
-          <w:hyperlink w:anchor="_Toc136803744" w:history="1">
+          <w:hyperlink w:anchor="_Toc137551240" w:history="1">
             <w:r>
               <w:rPr>
                 <w:rStyle w:val="Hyperlink"/>
@@ -1538,7 +1482,7 @@
                 <w:noProof/>
                 <w:webHidden/>
               </w:rPr>
-              <w:instrText xml:space="preserve"> PAGEREF _Toc136803744 \h </w:instrText>
+              <w:instrText xml:space="preserve"> PAGEREF _Toc137551240 \h </w:instrText>
             </w:r>
             <w:r>
               <w:rPr>
@@ -1578,12 +1522,10 @@
             <w:rPr>
               <w:rFonts w:eastAsiaTheme="minorEastAsia"/>
               <w:noProof/>
-              <w:kern w:val="2"/>
               <w:lang w:eastAsia="de-DE"/>
-              <w14:ligatures w14:val="standardContextual"/>
             </w:rPr>
           </w:pPr>
-          <w:hyperlink w:anchor="_Toc136803745" w:history="1">
+          <w:hyperlink w:anchor="_Toc137551241" w:history="1">
             <w:r>
               <w:rPr>
                 <w:rStyle w:val="Hyperlink"/>
@@ -1610,7 +1552,7 @@
                 <w:noProof/>
                 <w:webHidden/>
               </w:rPr>
-              <w:instrText xml:space="preserve"> PAGEREF _Toc136803745 \h </w:instrText>
+              <w:instrText xml:space="preserve"> PAGEREF _Toc137551241 \h </w:instrText>
             </w:r>
             <w:r>
               <w:rPr>
@@ -1650,12 +1592,10 @@
             <w:rPr>
               <w:rFonts w:eastAsiaTheme="minorEastAsia"/>
               <w:noProof/>
-              <w:kern w:val="2"/>
               <w:lang w:eastAsia="de-DE"/>
-              <w14:ligatures w14:val="standardContextual"/>
             </w:rPr>
           </w:pPr>
-          <w:hyperlink w:anchor="_Toc136803746" w:history="1">
+          <w:hyperlink w:anchor="_Toc137551242" w:history="1">
             <w:r>
               <w:rPr>
                 <w:rStyle w:val="Hyperlink"/>
@@ -1682,7 +1622,7 @@
                 <w:noProof/>
                 <w:webHidden/>
               </w:rPr>
-              <w:instrText xml:space="preserve"> PAGEREF _Toc136803746 \h </w:instrText>
+              <w:instrText xml:space="preserve"> PAGEREF _Toc137551242 \h </w:instrText>
             </w:r>
             <w:r>
               <w:rPr>
@@ -1722,23 +1662,19 @@
             <w:rPr>
               <w:rFonts w:eastAsiaTheme="minorEastAsia"/>
               <w:noProof/>
-              <w:kern w:val="2"/>
               <w:lang w:eastAsia="de-DE"/>
-              <w14:ligatures w14:val="standardContextual"/>
             </w:rPr>
           </w:pPr>
-          <w:hyperlink w:anchor="_Toc136803747" w:history="1">
-            <w:bookmarkStart w:id="9" w:name="_Toc136802494"/>
-            <w:bookmarkEnd w:id="9"/>
-            <w:r>
-              <w:rPr>
-                <w:noProof/>
-              </w:rPr>
-              <w:object w:dxaOrig="9072" w:dyaOrig="272" w14:anchorId="2099388B">
-                <v:shape id="_x0000_i1033" type="#_x0000_t75" style="width:453.75pt;height:13.5pt" o:ole="">
+          <w:hyperlink w:anchor="_Toc137551243" w:history="1">
+            <w:r>
+              <w:rPr>
+                <w:noProof/>
+              </w:rPr>
+              <w:object w:dxaOrig="9072" w:dyaOrig="272" w14:anchorId="7F7EF981">
+                <v:shape id="_x0000_i1282" type="#_x0000_t75" style="width:453.75pt;height:13.5pt" o:ole="">
                   <v:imagedata r:id="rId22" o:title=""/>
                 </v:shape>
-                <o:OLEObject Type="Embed" ProgID="Word.OpenDocumentText.12" ShapeID="_x0000_i1033" DrawAspect="Content" ObjectID="_1747416614" r:id="rId23"/>
+                <o:OLEObject Type="Embed" ProgID="Word.OpenDocumentText.12" ShapeID="_x0000_i1282" DrawAspect="Content" ObjectID="_1748164229" r:id="rId23"/>
               </w:object>
             </w:r>
             <w:r>
@@ -1760,7 +1696,7 @@
                 <w:noProof/>
                 <w:webHidden/>
               </w:rPr>
-              <w:instrText xml:space="preserve"> PAGEREF _Toc136803747 \h </w:instrText>
+              <w:instrText xml:space="preserve"> PAGEREF _Toc137551243 \h </w:instrText>
             </w:r>
             <w:r>
               <w:rPr>
@@ -1800,23 +1736,19 @@
             <w:rPr>
               <w:rFonts w:eastAsiaTheme="minorEastAsia"/>
               <w:noProof/>
-              <w:kern w:val="2"/>
               <w:lang w:eastAsia="de-DE"/>
-              <w14:ligatures w14:val="standardContextual"/>
             </w:rPr>
           </w:pPr>
-          <w:hyperlink w:anchor="_Toc136803748" w:history="1">
-            <w:bookmarkStart w:id="10" w:name="_Toc136802495"/>
-            <w:bookmarkEnd w:id="10"/>
-            <w:r>
-              <w:rPr>
-                <w:noProof/>
-              </w:rPr>
-              <w:object w:dxaOrig="9072" w:dyaOrig="272" w14:anchorId="311AFC25">
-                <v:shape id="_x0000_i1034" type="#_x0000_t75" style="width:453.75pt;height:13.5pt" o:ole="">
+          <w:hyperlink w:anchor="_Toc137551244" w:history="1">
+            <w:r>
+              <w:rPr>
+                <w:noProof/>
+              </w:rPr>
+              <w:object w:dxaOrig="9072" w:dyaOrig="272" w14:anchorId="4536B7B5">
+                <v:shape id="_x0000_i1283" type="#_x0000_t75" style="width:453.75pt;height:13.5pt" o:ole="">
                   <v:imagedata r:id="rId24" o:title=""/>
                 </v:shape>
-                <o:OLEObject Type="Embed" ProgID="Word.OpenDocumentText.12" ShapeID="_x0000_i1034" DrawAspect="Content" ObjectID="_1747416615" r:id="rId25"/>
+                <o:OLEObject Type="Embed" ProgID="Word.OpenDocumentText.12" ShapeID="_x0000_i1283" DrawAspect="Content" ObjectID="_1748164230" r:id="rId25"/>
               </w:object>
             </w:r>
             <w:r>
@@ -1838,7 +1770,7 @@
                 <w:noProof/>
                 <w:webHidden/>
               </w:rPr>
-              <w:instrText xml:space="preserve"> PAGEREF _Toc136803748 \h </w:instrText>
+              <w:instrText xml:space="preserve"> PAGEREF _Toc137551244 \h </w:instrText>
             </w:r>
             <w:r>
               <w:rPr>
@@ -1878,23 +1810,19 @@
             <w:rPr>
               <w:rFonts w:eastAsiaTheme="minorEastAsia"/>
               <w:noProof/>
-              <w:kern w:val="2"/>
               <w:lang w:eastAsia="de-DE"/>
-              <w14:ligatures w14:val="standardContextual"/>
             </w:rPr>
           </w:pPr>
-          <w:hyperlink w:anchor="_Toc136803749" w:history="1">
-            <w:bookmarkStart w:id="11" w:name="_Toc136802496"/>
-            <w:bookmarkEnd w:id="11"/>
-            <w:r>
-              <w:rPr>
-                <w:noProof/>
-              </w:rPr>
-              <w:object w:dxaOrig="9072" w:dyaOrig="272" w14:anchorId="7347F480">
-                <v:shape id="_x0000_i1035" type="#_x0000_t75" style="width:453.75pt;height:13.5pt" o:ole="">
+          <w:hyperlink w:anchor="_Toc137551245" w:history="1">
+            <w:r>
+              <w:rPr>
+                <w:noProof/>
+              </w:rPr>
+              <w:object w:dxaOrig="9072" w:dyaOrig="272" w14:anchorId="5F327FAE">
+                <v:shape id="_x0000_i1284" type="#_x0000_t75" style="width:453.75pt;height:13.5pt" o:ole="">
                   <v:imagedata r:id="rId26" o:title=""/>
                 </v:shape>
-                <o:OLEObject Type="Embed" ProgID="Word.OpenDocumentText.12" ShapeID="_x0000_i1035" DrawAspect="Content" ObjectID="_1747416616" r:id="rId27"/>
+                <o:OLEObject Type="Embed" ProgID="Word.OpenDocumentText.12" ShapeID="_x0000_i1284" DrawAspect="Content" ObjectID="_1748164231" r:id="rId27"/>
               </w:object>
             </w:r>
             <w:r>
@@ -1916,7 +1844,7 @@
                 <w:noProof/>
                 <w:webHidden/>
               </w:rPr>
-              <w:instrText xml:space="preserve"> PAGEREF _Toc136803749 \h </w:instrText>
+              <w:instrText xml:space="preserve"> PAGEREF _Toc137551245 \h </w:instrText>
             </w:r>
             <w:r>
               <w:rPr>
@@ -1956,23 +1884,19 @@
             <w:rPr>
               <w:rFonts w:eastAsiaTheme="minorEastAsia"/>
               <w:noProof/>
-              <w:kern w:val="2"/>
               <w:lang w:eastAsia="de-DE"/>
-              <w14:ligatures w14:val="standardContextual"/>
             </w:rPr>
           </w:pPr>
-          <w:hyperlink w:anchor="_Toc136803750" w:history="1">
-            <w:bookmarkStart w:id="12" w:name="_Toc136802497"/>
-            <w:bookmarkEnd w:id="12"/>
-            <w:r>
-              <w:rPr>
-                <w:noProof/>
-              </w:rPr>
-              <w:object w:dxaOrig="9072" w:dyaOrig="272" w14:anchorId="2A7BC345">
-                <v:shape id="_x0000_i1036" type="#_x0000_t75" style="width:453.75pt;height:13.5pt" o:ole="">
+          <w:hyperlink w:anchor="_Toc137551246" w:history="1">
+            <w:r>
+              <w:rPr>
+                <w:noProof/>
+              </w:rPr>
+              <w:object w:dxaOrig="9072" w:dyaOrig="272" w14:anchorId="2F5929C0">
+                <v:shape id="_x0000_i1285" type="#_x0000_t75" style="width:453.75pt;height:13.5pt" o:ole="">
                   <v:imagedata r:id="rId28" o:title=""/>
                 </v:shape>
-                <o:OLEObject Type="Embed" ProgID="Word.OpenDocumentText.12" ShapeID="_x0000_i1036" DrawAspect="Content" ObjectID="_1747416617" r:id="rId29"/>
+                <o:OLEObject Type="Embed" ProgID="Word.OpenDocumentText.12" ShapeID="_x0000_i1285" DrawAspect="Content" ObjectID="_1748164232" r:id="rId29"/>
               </w:object>
             </w:r>
             <w:r>
@@ -1994,7 +1918,7 @@
                 <w:noProof/>
                 <w:webHidden/>
               </w:rPr>
-              <w:instrText xml:space="preserve"> PAGEREF _Toc136803750 \h </w:instrText>
+              <w:instrText xml:space="preserve"> PAGEREF _Toc137551246 \h </w:instrText>
             </w:r>
             <w:r>
               <w:rPr>
@@ -2034,23 +1958,19 @@
             <w:rPr>
               <w:rFonts w:eastAsiaTheme="minorEastAsia"/>
               <w:noProof/>
-              <w:kern w:val="2"/>
               <w:lang w:eastAsia="de-DE"/>
-              <w14:ligatures w14:val="standardContextual"/>
             </w:rPr>
           </w:pPr>
-          <w:hyperlink w:anchor="_Toc136803751" w:history="1">
-            <w:bookmarkStart w:id="13" w:name="_Toc136802498"/>
-            <w:bookmarkEnd w:id="13"/>
-            <w:r>
-              <w:rPr>
-                <w:noProof/>
-              </w:rPr>
-              <w:object w:dxaOrig="9072" w:dyaOrig="272" w14:anchorId="68FEEFC7">
-                <v:shape id="_x0000_i1037" type="#_x0000_t75" style="width:453.75pt;height:13.5pt" o:ole="">
+          <w:hyperlink w:anchor="_Toc137551247" w:history="1">
+            <w:r>
+              <w:rPr>
+                <w:noProof/>
+              </w:rPr>
+              <w:object w:dxaOrig="9072" w:dyaOrig="272" w14:anchorId="0AA3880A">
+                <v:shape id="_x0000_i1286" type="#_x0000_t75" style="width:453.75pt;height:13.5pt" o:ole="">
                   <v:imagedata r:id="rId30" o:title=""/>
                 </v:shape>
-                <o:OLEObject Type="Embed" ProgID="Word.OpenDocumentText.12" ShapeID="_x0000_i1037" DrawAspect="Content" ObjectID="_1747416618" r:id="rId31"/>
+                <o:OLEObject Type="Embed" ProgID="Word.OpenDocumentText.12" ShapeID="_x0000_i1286" DrawAspect="Content" ObjectID="_1748164233" r:id="rId31"/>
               </w:object>
             </w:r>
             <w:r>
@@ -2072,7 +1992,7 @@
                 <w:noProof/>
                 <w:webHidden/>
               </w:rPr>
-              <w:instrText xml:space="preserve"> PAGEREF _Toc136803751 \h </w:instrText>
+              <w:instrText xml:space="preserve"> PAGEREF _Toc137551247 \h </w:instrText>
             </w:r>
             <w:r>
               <w:rPr>
@@ -2112,23 +2032,19 @@
             <w:rPr>
               <w:rFonts w:eastAsiaTheme="minorEastAsia"/>
               <w:noProof/>
-              <w:kern w:val="2"/>
               <w:lang w:eastAsia="de-DE"/>
-              <w14:ligatures w14:val="standardContextual"/>
             </w:rPr>
           </w:pPr>
-          <w:hyperlink w:anchor="_Toc136803752" w:history="1">
-            <w:bookmarkStart w:id="14" w:name="_Toc136802499"/>
-            <w:bookmarkEnd w:id="14"/>
-            <w:r>
-              <w:rPr>
-                <w:noProof/>
-              </w:rPr>
-              <w:object w:dxaOrig="9072" w:dyaOrig="272" w14:anchorId="17418A99">
-                <v:shape id="_x0000_i1038" type="#_x0000_t75" style="width:453.75pt;height:13.5pt" o:ole="">
+          <w:hyperlink w:anchor="_Toc137551248" w:history="1">
+            <w:r>
+              <w:rPr>
+                <w:noProof/>
+              </w:rPr>
+              <w:object w:dxaOrig="9072" w:dyaOrig="272" w14:anchorId="3EA6A094">
+                <v:shape id="_x0000_i1287" type="#_x0000_t75" style="width:453.75pt;height:13.5pt" o:ole="">
                   <v:imagedata r:id="rId32" o:title=""/>
                 </v:shape>
-                <o:OLEObject Type="Embed" ProgID="Word.OpenDocumentText.12" ShapeID="_x0000_i1038" DrawAspect="Content" ObjectID="_1747416619" r:id="rId33"/>
+                <o:OLEObject Type="Embed" ProgID="Word.OpenDocumentText.12" ShapeID="_x0000_i1287" DrawAspect="Content" ObjectID="_1748164234" r:id="rId33"/>
               </w:object>
             </w:r>
             <w:r>
@@ -2150,7 +2066,7 @@
                 <w:noProof/>
                 <w:webHidden/>
               </w:rPr>
-              <w:instrText xml:space="preserve"> PAGEREF _Toc136803752 \h </w:instrText>
+              <w:instrText xml:space="preserve"> PAGEREF _Toc137551248 \h </w:instrText>
             </w:r>
             <w:r>
               <w:rPr>
@@ -2190,12 +2106,10 @@
             <w:rPr>
               <w:rFonts w:eastAsiaTheme="minorEastAsia"/>
               <w:noProof/>
-              <w:kern w:val="2"/>
               <w:lang w:eastAsia="de-DE"/>
-              <w14:ligatures w14:val="standardContextual"/>
             </w:rPr>
           </w:pPr>
-          <w:hyperlink w:anchor="_Toc136803753" w:history="1">
+          <w:hyperlink w:anchor="_Toc137551249" w:history="1">
             <w:r>
               <w:rPr>
                 <w:rStyle w:val="Hyperlink"/>
@@ -2222,7 +2136,7 @@
                 <w:noProof/>
                 <w:webHidden/>
               </w:rPr>
-              <w:instrText xml:space="preserve"> PAGEREF _Toc136803753 \h </w:instrText>
+              <w:instrText xml:space="preserve"> PAGEREF _Toc137551249 \h </w:instrText>
             </w:r>
             <w:r>
               <w:rPr>
@@ -2262,12 +2176,10 @@
             <w:rPr>
               <w:rFonts w:eastAsiaTheme="minorEastAsia"/>
               <w:noProof/>
-              <w:kern w:val="2"/>
               <w:lang w:eastAsia="de-DE"/>
-              <w14:ligatures w14:val="standardContextual"/>
             </w:rPr>
           </w:pPr>
-          <w:hyperlink w:anchor="_Toc136803754" w:history="1">
+          <w:hyperlink w:anchor="_Toc137551250" w:history="1">
             <w:r>
               <w:rPr>
                 <w:rStyle w:val="Hyperlink"/>
@@ -2294,7 +2206,7 @@
                 <w:noProof/>
                 <w:webHidden/>
               </w:rPr>
-              <w:instrText xml:space="preserve"> PAGEREF _Toc136803754 \h </w:instrText>
+              <w:instrText xml:space="preserve"> PAGEREF _Toc137551250 \h </w:instrText>
             </w:r>
             <w:r>
               <w:rPr>
@@ -2334,12 +2246,10 @@
             <w:rPr>
               <w:rFonts w:eastAsiaTheme="minorEastAsia"/>
               <w:noProof/>
-              <w:kern w:val="2"/>
               <w:lang w:eastAsia="de-DE"/>
-              <w14:ligatures w14:val="standardContextual"/>
             </w:rPr>
           </w:pPr>
-          <w:hyperlink w:anchor="_Toc136803755" w:history="1">
+          <w:hyperlink w:anchor="_Toc137551251" w:history="1">
             <w:r>
               <w:rPr>
                 <w:rStyle w:val="Hyperlink"/>
@@ -2366,7 +2276,7 @@
                 <w:noProof/>
                 <w:webHidden/>
               </w:rPr>
-              <w:instrText xml:space="preserve"> PAGEREF _Toc136803755 \h </w:instrText>
+              <w:instrText xml:space="preserve"> PAGEREF _Toc137551251 \h </w:instrText>
             </w:r>
             <w:r>
               <w:rPr>
@@ -2406,23 +2316,19 @@
             <w:rPr>
               <w:rFonts w:eastAsiaTheme="minorEastAsia"/>
               <w:noProof/>
-              <w:kern w:val="2"/>
               <w:lang w:eastAsia="de-DE"/>
-              <w14:ligatures w14:val="standardContextual"/>
             </w:rPr>
           </w:pPr>
-          <w:hyperlink w:anchor="_Toc136803756" w:history="1">
-            <w:bookmarkStart w:id="15" w:name="_Toc136802503"/>
-            <w:bookmarkEnd w:id="15"/>
-            <w:r>
-              <w:rPr>
-                <w:noProof/>
-              </w:rPr>
-              <w:object w:dxaOrig="9072" w:dyaOrig="272" w14:anchorId="486ED93D">
-                <v:shape id="_x0000_i1039" type="#_x0000_t75" style="width:453.75pt;height:13.5pt" o:ole="">
+          <w:hyperlink w:anchor="_Toc137551252" w:history="1">
+            <w:r>
+              <w:rPr>
+                <w:noProof/>
+              </w:rPr>
+              <w:object w:dxaOrig="9072" w:dyaOrig="272" w14:anchorId="196B2968">
+                <v:shape id="_x0000_i1288" type="#_x0000_t75" style="width:453.75pt;height:13.5pt" o:ole="">
                   <v:imagedata r:id="rId22" o:title=""/>
                 </v:shape>
-                <o:OLEObject Type="Embed" ProgID="Word.OpenDocumentText.12" ShapeID="_x0000_i1039" DrawAspect="Content" ObjectID="_1747416620" r:id="rId34"/>
+                <o:OLEObject Type="Embed" ProgID="Word.OpenDocumentText.12" ShapeID="_x0000_i1288" DrawAspect="Content" ObjectID="_1748164235" r:id="rId34"/>
               </w:object>
             </w:r>
             <w:r>
@@ -2444,7 +2350,7 @@
                 <w:noProof/>
                 <w:webHidden/>
               </w:rPr>
-              <w:instrText xml:space="preserve"> PAGEREF _Toc136803756 \h </w:instrText>
+              <w:instrText xml:space="preserve"> PAGEREF _Toc137551252 \h </w:instrText>
             </w:r>
             <w:r>
               <w:rPr>
@@ -2484,23 +2390,19 @@
             <w:rPr>
               <w:rFonts w:eastAsiaTheme="minorEastAsia"/>
               <w:noProof/>
-              <w:kern w:val="2"/>
               <w:lang w:eastAsia="de-DE"/>
-              <w14:ligatures w14:val="standardContextual"/>
             </w:rPr>
           </w:pPr>
-          <w:hyperlink w:anchor="_Toc136803757" w:history="1">
-            <w:bookmarkStart w:id="16" w:name="_Toc136802504"/>
-            <w:bookmarkEnd w:id="16"/>
-            <w:r>
-              <w:rPr>
-                <w:noProof/>
-              </w:rPr>
-              <w:object w:dxaOrig="9072" w:dyaOrig="272" w14:anchorId="5F90C1D7">
-                <v:shape id="_x0000_i1040" type="#_x0000_t75" style="width:453.75pt;height:13.5pt" o:ole="">
+          <w:hyperlink w:anchor="_Toc137551253" w:history="1">
+            <w:r>
+              <w:rPr>
+                <w:noProof/>
+              </w:rPr>
+              <w:object w:dxaOrig="9072" w:dyaOrig="272" w14:anchorId="3F2033E1">
+                <v:shape id="_x0000_i1289" type="#_x0000_t75" style="width:453.75pt;height:13.5pt" o:ole="">
                   <v:imagedata r:id="rId35" o:title=""/>
                 </v:shape>
-                <o:OLEObject Type="Embed" ProgID="Word.OpenDocumentText.12" ShapeID="_x0000_i1040" DrawAspect="Content" ObjectID="_1747416621" r:id="rId36"/>
+                <o:OLEObject Type="Embed" ProgID="Word.OpenDocumentText.12" ShapeID="_x0000_i1289" DrawAspect="Content" ObjectID="_1748164236" r:id="rId36"/>
               </w:object>
             </w:r>
             <w:r>
@@ -2522,7 +2424,7 @@
                 <w:noProof/>
                 <w:webHidden/>
               </w:rPr>
-              <w:instrText xml:space="preserve"> PAGEREF _Toc136803757 \h </w:instrText>
+              <w:instrText xml:space="preserve"> PAGEREF _Toc137551253 \h </w:instrText>
             </w:r>
             <w:r>
               <w:rPr>
@@ -2562,23 +2464,19 @@
             <w:rPr>
               <w:rFonts w:eastAsiaTheme="minorEastAsia"/>
               <w:noProof/>
-              <w:kern w:val="2"/>
               <w:lang w:eastAsia="de-DE"/>
-              <w14:ligatures w14:val="standardContextual"/>
             </w:rPr>
           </w:pPr>
-          <w:hyperlink w:anchor="_Toc136803758" w:history="1">
-            <w:bookmarkStart w:id="17" w:name="_Toc136802505"/>
-            <w:bookmarkEnd w:id="17"/>
-            <w:r>
-              <w:rPr>
-                <w:noProof/>
-              </w:rPr>
-              <w:object w:dxaOrig="9072" w:dyaOrig="272" w14:anchorId="4F693649">
-                <v:shape id="_x0000_i1041" type="#_x0000_t75" style="width:453.75pt;height:13.5pt" o:ole="">
+          <w:hyperlink w:anchor="_Toc137551254" w:history="1">
+            <w:r>
+              <w:rPr>
+                <w:noProof/>
+              </w:rPr>
+              <w:object w:dxaOrig="9072" w:dyaOrig="272" w14:anchorId="517301F3">
+                <v:shape id="_x0000_i1290" type="#_x0000_t75" style="width:453.75pt;height:13.5pt" o:ole="">
                   <v:imagedata r:id="rId37" o:title=""/>
                 </v:shape>
-                <o:OLEObject Type="Embed" ProgID="Word.OpenDocumentText.12" ShapeID="_x0000_i1041" DrawAspect="Content" ObjectID="_1747416622" r:id="rId38"/>
+                <o:OLEObject Type="Embed" ProgID="Word.OpenDocumentText.12" ShapeID="_x0000_i1290" DrawAspect="Content" ObjectID="_1748164237" r:id="rId38"/>
               </w:object>
             </w:r>
             <w:r>
@@ -2600,7 +2498,7 @@
                 <w:noProof/>
                 <w:webHidden/>
               </w:rPr>
-              <w:instrText xml:space="preserve"> PAGEREF _Toc136803758 \h </w:instrText>
+              <w:instrText xml:space="preserve"> PAGEREF _Toc137551254 \h </w:instrText>
             </w:r>
             <w:r>
               <w:rPr>
@@ -2640,23 +2538,19 @@
             <w:rPr>
               <w:rFonts w:eastAsiaTheme="minorEastAsia"/>
               <w:noProof/>
-              <w:kern w:val="2"/>
               <w:lang w:eastAsia="de-DE"/>
-              <w14:ligatures w14:val="standardContextual"/>
             </w:rPr>
           </w:pPr>
-          <w:hyperlink w:anchor="_Toc136803759" w:history="1">
-            <w:bookmarkStart w:id="18" w:name="_Toc136802506"/>
-            <w:bookmarkEnd w:id="18"/>
-            <w:r>
-              <w:rPr>
-                <w:noProof/>
-              </w:rPr>
-              <w:object w:dxaOrig="9072" w:dyaOrig="272" w14:anchorId="12547EEA">
-                <v:shape id="_x0000_i1042" type="#_x0000_t75" style="width:453.75pt;height:13.5pt" o:ole="">
+          <w:hyperlink w:anchor="_Toc137551255" w:history="1">
+            <w:r>
+              <w:rPr>
+                <w:noProof/>
+              </w:rPr>
+              <w:object w:dxaOrig="9072" w:dyaOrig="272" w14:anchorId="441E9E7E">
+                <v:shape id="_x0000_i1291" type="#_x0000_t75" style="width:453.75pt;height:13.5pt" o:ole="">
                   <v:imagedata r:id="rId39" o:title=""/>
                 </v:shape>
-                <o:OLEObject Type="Embed" ProgID="Word.OpenDocumentText.12" ShapeID="_x0000_i1042" DrawAspect="Content" ObjectID="_1747416623" r:id="rId40"/>
+                <o:OLEObject Type="Embed" ProgID="Word.OpenDocumentText.12" ShapeID="_x0000_i1291" DrawAspect="Content" ObjectID="_1748164238" r:id="rId40"/>
               </w:object>
             </w:r>
             <w:r>
@@ -2678,85 +2572,7 @@
                 <w:noProof/>
                 <w:webHidden/>
               </w:rPr>
-              <w:instrText xml:space="preserve"> PAGEREF _Toc136803759 \h </w:instrText>
-            </w:r>
-            <w:r>
-              <w:rPr>
-                <w:noProof/>
-                <w:webHidden/>
-              </w:rPr>
-            </w:r>
-            <w:r>
-              <w:rPr>
-                <w:noProof/>
-                <w:webHidden/>
-              </w:rPr>
-              <w:fldChar w:fldCharType="separate"/>
-            </w:r>
-            <w:r>
-              <w:rPr>
-                <w:noProof/>
-                <w:webHidden/>
-              </w:rPr>
-              <w:t>10</w:t>
-            </w:r>
-            <w:r>
-              <w:rPr>
-                <w:noProof/>
-                <w:webHidden/>
-              </w:rPr>
-              <w:fldChar w:fldCharType="end"/>
-            </w:r>
-          </w:hyperlink>
-        </w:p>
-        <w:p>
-          <w:pPr>
-            <w:pStyle w:val="Verzeichnis3"/>
-            <w:tabs>
-              <w:tab w:val="right" w:leader="dot" w:pos="9062"/>
-            </w:tabs>
-            <w:rPr>
-              <w:rFonts w:eastAsiaTheme="minorEastAsia"/>
-              <w:noProof/>
-              <w:kern w:val="2"/>
-              <w:lang w:eastAsia="de-DE"/>
-              <w14:ligatures w14:val="standardContextual"/>
-            </w:rPr>
-          </w:pPr>
-          <w:hyperlink w:anchor="_Toc136803760" w:history="1">
-            <w:bookmarkStart w:id="19" w:name="_Toc136802507"/>
-            <w:bookmarkEnd w:id="19"/>
-            <w:r>
-              <w:rPr>
-                <w:noProof/>
-              </w:rPr>
-              <w:object w:dxaOrig="9072" w:dyaOrig="272" w14:anchorId="4E959C2B">
-                <v:shape id="_x0000_i1043" type="#_x0000_t75" style="width:453.75pt;height:13.5pt" o:ole="">
-                  <v:imagedata r:id="rId41" o:title=""/>
-                </v:shape>
-                <o:OLEObject Type="Embed" ProgID="Word.OpenDocumentText.12" ShapeID="_x0000_i1043" DrawAspect="Content" ObjectID="_1747416624" r:id="rId42"/>
-              </w:object>
-            </w:r>
-            <w:r>
-              <w:rPr>
-                <w:noProof/>
-                <w:webHidden/>
-              </w:rPr>
-              <w:tab/>
-            </w:r>
-            <w:r>
-              <w:rPr>
-                <w:noProof/>
-                <w:webHidden/>
-              </w:rPr>
-              <w:fldChar w:fldCharType="begin"/>
-            </w:r>
-            <w:r>
-              <w:rPr>
-                <w:noProof/>
-                <w:webHidden/>
-              </w:rPr>
-              <w:instrText xml:space="preserve"> PAGEREF _Toc136803760 \h </w:instrText>
+              <w:instrText xml:space="preserve"> PAGEREF _Toc137551255 \h </w:instrText>
             </w:r>
             <w:r>
               <w:rPr>
@@ -2803,22 +2619,22 @@
       <w:pPr>
         <w:pStyle w:val="berschrift1"/>
       </w:pPr>
-      <w:bookmarkStart w:id="20" w:name="_Toc136803726"/>
+      <w:bookmarkStart w:id="1" w:name="_Toc137551222"/>
       <w:r>
         <w:t>Mathematische Skripte</w:t>
       </w:r>
-      <w:bookmarkEnd w:id="20"/>
+      <w:bookmarkEnd w:id="1"/>
     </w:p>
     <w:p/>
     <w:p>
       <w:pPr>
         <w:pStyle w:val="berschrift2"/>
       </w:pPr>
-      <w:bookmarkStart w:id="21" w:name="_Toc136803727"/>
+      <w:bookmarkStart w:id="2" w:name="_Toc137551223"/>
       <w:r>
         <w:t>Vorbemerkungen:</w:t>
       </w:r>
-      <w:bookmarkEnd w:id="21"/>
+      <w:bookmarkEnd w:id="2"/>
       <w:r>
         <w:t xml:space="preserve"> </w:t>
       </w:r>
@@ -2916,24 +2732,24 @@
       <w:pPr>
         <w:pStyle w:val="berschrift2"/>
       </w:pPr>
-      <w:bookmarkStart w:id="22" w:name="_Toc136803728"/>
+      <w:bookmarkStart w:id="3" w:name="_Toc137551224"/>
+      <w:r>
+        <w:t>Multiplikation</w:t>
+      </w:r>
+      <w:bookmarkEnd w:id="3"/>
+    </w:p>
+    <w:p/>
+    <w:p>
       <w:r>
         <w:lastRenderedPageBreak/>
-        <w:t>Multiplikation</w:t>
-      </w:r>
-      <w:bookmarkEnd w:id="22"/>
+        <w:t>Skript: multiplikation.py</w:t>
+      </w:r>
     </w:p>
     <w:p/>
-    <w:p>
-      <w:r>
-        <w:t>Skript: multiplikation.py</w:t>
-      </w:r>
-    </w:p>
-    <w:p/>
-    <w:bookmarkStart w:id="23" w:name="_Toc136803729"/>
-    <w:bookmarkEnd w:id="23"/>
-    <w:bookmarkStart w:id="24" w:name="_MON_1747410734"/>
-    <w:bookmarkEnd w:id="24"/>
+    <w:bookmarkStart w:id="4" w:name="_MON_1747410734"/>
+    <w:bookmarkEnd w:id="4"/>
+    <w:bookmarkStart w:id="5" w:name="_Toc137551225"/>
+    <w:bookmarkEnd w:id="5"/>
     <w:p>
       <w:pPr>
         <w:pStyle w:val="berschrift3"/>
@@ -2943,7 +2759,7 @@
           <v:shape id="_x0000_i1044" type="#_x0000_t75" style="width:453.75pt;height:13.5pt" o:ole="">
             <v:imagedata r:id="rId6" o:title=""/>
           </v:shape>
-          <o:OLEObject Type="Embed" ProgID="Word.OpenDocumentText.12" ShapeID="_x0000_i1044" DrawAspect="Content" ObjectID="_1747416625" r:id="rId43"/>
+          <o:OLEObject Type="Embed" ProgID="Word.OpenDocumentText.12" ShapeID="_x0000_i1044" DrawAspect="Content" ObjectID="_1748164239" r:id="rId41"/>
         </w:object>
       </w:r>
     </w:p>
@@ -3036,8 +2852,8 @@
         <w:t xml:space="preserve"> Matrix</w:t>
       </w:r>
     </w:p>
-    <w:bookmarkStart w:id="25" w:name="_MON_1747410931"/>
-    <w:bookmarkEnd w:id="25"/>
+    <w:bookmarkStart w:id="6" w:name="_MON_1747410931"/>
+    <w:bookmarkEnd w:id="6"/>
     <w:p>
       <w:pPr>
         <w:pStyle w:val="Listenabsatz"/>
@@ -3046,9 +2862,9 @@
       <w:r>
         <w:object w:dxaOrig="9072" w:dyaOrig="272" w14:anchorId="25F045AF">
           <v:shape id="_x0000_i1045" type="#_x0000_t75" style="width:453.75pt;height:13.5pt" o:ole="">
-            <v:imagedata r:id="rId44" o:title=""/>
+            <v:imagedata r:id="rId42" o:title=""/>
           </v:shape>
-          <o:OLEObject Type="Embed" ProgID="Word.OpenDocumentText.12" ShapeID="_x0000_i1045" DrawAspect="Content" ObjectID="_1747416626" r:id="rId45"/>
+          <o:OLEObject Type="Embed" ProgID="Word.OpenDocumentText.12" ShapeID="_x0000_i1045" DrawAspect="Content" ObjectID="_1748164240" r:id="rId43"/>
         </w:object>
       </w:r>
     </w:p>
@@ -3083,11 +2899,11 @@
       <w:pPr>
         <w:pStyle w:val="berschrift2"/>
       </w:pPr>
-      <w:bookmarkStart w:id="26" w:name="_Toc136803730"/>
+      <w:bookmarkStart w:id="7" w:name="_Toc137551226"/>
       <w:r>
         <w:t>Gaußsches Eliminationsverfahren</w:t>
       </w:r>
-      <w:bookmarkEnd w:id="26"/>
+      <w:bookmarkEnd w:id="7"/>
     </w:p>
     <w:p/>
     <w:p>
@@ -3096,10 +2912,10 @@
       </w:r>
     </w:p>
     <w:p/>
-    <w:bookmarkStart w:id="27" w:name="_Toc136803731"/>
-    <w:bookmarkEnd w:id="27"/>
-    <w:bookmarkStart w:id="28" w:name="_MON_1747411023"/>
-    <w:bookmarkEnd w:id="28"/>
+    <w:bookmarkStart w:id="8" w:name="_MON_1747411023"/>
+    <w:bookmarkEnd w:id="8"/>
+    <w:bookmarkStart w:id="9" w:name="_Toc137551227"/>
+    <w:bookmarkEnd w:id="9"/>
     <w:p>
       <w:pPr>
         <w:pStyle w:val="berschrift3"/>
@@ -3109,7 +2925,7 @@
           <v:shape id="_x0000_i1046" type="#_x0000_t75" style="width:453.75pt;height:13.5pt" o:ole="">
             <v:imagedata r:id="rId8" o:title=""/>
           </v:shape>
-          <o:OLEObject Type="Embed" ProgID="Word.OpenDocumentText.12" ShapeID="_x0000_i1046" DrawAspect="Content" ObjectID="_1747416627" r:id="rId46"/>
+          <o:OLEObject Type="Embed" ProgID="Word.OpenDocumentText.12" ShapeID="_x0000_i1046" DrawAspect="Content" ObjectID="_1748164241" r:id="rId44"/>
         </w:object>
       </w:r>
     </w:p>
@@ -3181,8 +2997,8 @@
         <w:t>)</w:t>
       </w:r>
     </w:p>
-    <w:bookmarkStart w:id="29" w:name="_MON_1747411098"/>
-    <w:bookmarkEnd w:id="29"/>
+    <w:bookmarkStart w:id="10" w:name="_MON_1747411098"/>
+    <w:bookmarkEnd w:id="10"/>
     <w:p>
       <w:pPr>
         <w:pStyle w:val="Listenabsatz"/>
@@ -3191,9 +3007,9 @@
       <w:r>
         <w:object w:dxaOrig="9072" w:dyaOrig="272" w14:anchorId="4EB0EF40">
           <v:shape id="_x0000_i1047" type="#_x0000_t75" style="width:453.75pt;height:13.5pt" o:ole="">
-            <v:imagedata r:id="rId47" o:title=""/>
+            <v:imagedata r:id="rId45" o:title=""/>
           </v:shape>
-          <o:OLEObject Type="Embed" ProgID="Word.OpenDocumentText.12" ShapeID="_x0000_i1047" DrawAspect="Content" ObjectID="_1747416628" r:id="rId48"/>
+          <o:OLEObject Type="Embed" ProgID="Word.OpenDocumentText.12" ShapeID="_x0000_i1047" DrawAspect="Content" ObjectID="_1748164242" r:id="rId46"/>
         </w:object>
       </w:r>
     </w:p>
@@ -3310,11 +3126,11 @@
       <w:pPr>
         <w:pStyle w:val="berschrift2"/>
       </w:pPr>
-      <w:bookmarkStart w:id="30" w:name="_Toc136803732"/>
+      <w:bookmarkStart w:id="11" w:name="_Toc137551228"/>
       <w:r>
         <w:t>Inverse Matrix</w:t>
       </w:r>
-      <w:bookmarkEnd w:id="30"/>
+      <w:bookmarkEnd w:id="11"/>
     </w:p>
     <w:p/>
     <w:p>
@@ -3323,10 +3139,10 @@
       </w:r>
     </w:p>
     <w:p/>
-    <w:bookmarkStart w:id="31" w:name="_Toc136803733"/>
-    <w:bookmarkEnd w:id="31"/>
-    <w:bookmarkStart w:id="32" w:name="_MON_1747411257"/>
-    <w:bookmarkEnd w:id="32"/>
+    <w:bookmarkStart w:id="12" w:name="_MON_1747411257"/>
+    <w:bookmarkEnd w:id="12"/>
+    <w:bookmarkStart w:id="13" w:name="_Toc137551229"/>
+    <w:bookmarkEnd w:id="13"/>
     <w:p>
       <w:pPr>
         <w:pStyle w:val="berschrift3"/>
@@ -3336,7 +3152,7 @@
           <v:shape id="_x0000_i1048" type="#_x0000_t75" style="width:453.75pt;height:13.5pt" o:ole="">
             <v:imagedata r:id="rId10" o:title=""/>
           </v:shape>
-          <o:OLEObject Type="Embed" ProgID="Word.OpenDocumentText.12" ShapeID="_x0000_i1048" DrawAspect="Content" ObjectID="_1747416629" r:id="rId49"/>
+          <o:OLEObject Type="Embed" ProgID="Word.OpenDocumentText.12" ShapeID="_x0000_i1048" DrawAspect="Content" ObjectID="_1748164243" r:id="rId47"/>
         </w:object>
       </w:r>
     </w:p>
@@ -3394,14 +3210,14 @@
       <w:r>
         <w:t xml:space="preserve"> Matrix oder None</w:t>
       </w:r>
-      <w:bookmarkStart w:id="33" w:name="_MON_1747411349"/>
-      <w:bookmarkEnd w:id="33"/>
+      <w:bookmarkStart w:id="14" w:name="_MON_1747411349"/>
+      <w:bookmarkEnd w:id="14"/>
       <w:r>
         <w:object w:dxaOrig="9072" w:dyaOrig="272" w14:anchorId="13768113">
           <v:shape id="_x0000_i1049" type="#_x0000_t75" style="width:453.75pt;height:13.5pt" o:ole="">
-            <v:imagedata r:id="rId50" o:title=""/>
+            <v:imagedata r:id="rId48" o:title=""/>
           </v:shape>
-          <o:OLEObject Type="Embed" ProgID="Word.OpenDocumentText.12" ShapeID="_x0000_i1049" DrawAspect="Content" ObjectID="_1747416630" r:id="rId51"/>
+          <o:OLEObject Type="Embed" ProgID="Word.OpenDocumentText.12" ShapeID="_x0000_i1049" DrawAspect="Content" ObjectID="_1748164244" r:id="rId49"/>
         </w:object>
       </w:r>
     </w:p>
@@ -3435,11 +3251,11 @@
       <w:pPr>
         <w:pStyle w:val="berschrift2"/>
       </w:pPr>
-      <w:bookmarkStart w:id="34" w:name="_Toc136803734"/>
+      <w:bookmarkStart w:id="15" w:name="_Toc137551230"/>
       <w:r>
         <w:t>Determinante</w:t>
       </w:r>
-      <w:bookmarkEnd w:id="34"/>
+      <w:bookmarkEnd w:id="15"/>
     </w:p>
     <w:p/>
     <w:p>
@@ -3470,10 +3286,10 @@
         </w:rPr>
       </w:pPr>
     </w:p>
-    <w:bookmarkStart w:id="35" w:name="_Toc136803735"/>
-    <w:bookmarkEnd w:id="35"/>
-    <w:bookmarkStart w:id="36" w:name="_MON_1747411388"/>
-    <w:bookmarkEnd w:id="36"/>
+    <w:bookmarkStart w:id="16" w:name="_MON_1747411388"/>
+    <w:bookmarkEnd w:id="16"/>
+    <w:bookmarkStart w:id="17" w:name="_Toc137551231"/>
+    <w:bookmarkEnd w:id="17"/>
     <w:p>
       <w:pPr>
         <w:pStyle w:val="berschrift3"/>
@@ -3489,7 +3305,7 @@
           <v:shape id="_x0000_i1050" type="#_x0000_t75" style="width:453.75pt;height:13.5pt" o:ole="">
             <v:imagedata r:id="rId12" o:title=""/>
           </v:shape>
-          <o:OLEObject Type="Embed" ProgID="Word.OpenDocumentText.12" ShapeID="_x0000_i1050" DrawAspect="Content" ObjectID="_1747416631" r:id="rId52"/>
+          <o:OLEObject Type="Embed" ProgID="Word.OpenDocumentText.12" ShapeID="_x0000_i1050" DrawAspect="Content" ObjectID="_1748164245" r:id="rId50"/>
         </w:object>
       </w:r>
     </w:p>
@@ -3544,14 +3360,14 @@
       <w:r>
         <w:t xml:space="preserve"> Zahl oder Ausdruck</w:t>
       </w:r>
-      <w:bookmarkStart w:id="37" w:name="_MON_1747411438"/>
-      <w:bookmarkEnd w:id="37"/>
+      <w:bookmarkStart w:id="18" w:name="_MON_1747411438"/>
+      <w:bookmarkEnd w:id="18"/>
       <w:r>
         <w:object w:dxaOrig="9072" w:dyaOrig="272" w14:anchorId="1EA6CD2D">
           <v:shape id="_x0000_i1051" type="#_x0000_t75" style="width:453.75pt;height:13.5pt" o:ole="">
-            <v:imagedata r:id="rId53" o:title=""/>
+            <v:imagedata r:id="rId51" o:title=""/>
           </v:shape>
-          <o:OLEObject Type="Embed" ProgID="Word.OpenDocumentText.12" ShapeID="_x0000_i1051" DrawAspect="Content" ObjectID="_1747416632" r:id="rId54"/>
+          <o:OLEObject Type="Embed" ProgID="Word.OpenDocumentText.12" ShapeID="_x0000_i1051" DrawAspect="Content" ObjectID="_1748164246" r:id="rId52"/>
         </w:object>
       </w:r>
     </w:p>
@@ -3581,11 +3397,11 @@
       <w:pPr>
         <w:pStyle w:val="berschrift2"/>
       </w:pPr>
-      <w:bookmarkStart w:id="38" w:name="_Toc136803736"/>
+      <w:bookmarkStart w:id="19" w:name="_Toc137551232"/>
       <w:r>
         <w:t>Eigenwerte</w:t>
       </w:r>
-      <w:bookmarkEnd w:id="38"/>
+      <w:bookmarkEnd w:id="19"/>
     </w:p>
     <w:p/>
     <w:p>
@@ -3594,10 +3410,10 @@
       </w:r>
     </w:p>
     <w:p/>
-    <w:bookmarkStart w:id="39" w:name="_Toc136803737"/>
-    <w:bookmarkEnd w:id="39"/>
-    <w:bookmarkStart w:id="40" w:name="_MON_1747411487"/>
-    <w:bookmarkEnd w:id="40"/>
+    <w:bookmarkStart w:id="20" w:name="_MON_1747411487"/>
+    <w:bookmarkEnd w:id="20"/>
+    <w:bookmarkStart w:id="21" w:name="_Toc137551233"/>
+    <w:bookmarkEnd w:id="21"/>
     <w:p>
       <w:pPr>
         <w:pStyle w:val="berschrift3"/>
@@ -3607,7 +3423,7 @@
           <v:shape id="_x0000_i1052" type="#_x0000_t75" style="width:453.75pt;height:13.5pt" o:ole="">
             <v:imagedata r:id="rId14" o:title=""/>
           </v:shape>
-          <o:OLEObject Type="Embed" ProgID="Word.OpenDocumentText.12" ShapeID="_x0000_i1052" DrawAspect="Content" ObjectID="_1747416633" r:id="rId55"/>
+          <o:OLEObject Type="Embed" ProgID="Word.OpenDocumentText.12" ShapeID="_x0000_i1052" DrawAspect="Content" ObjectID="_1748164247" r:id="rId53"/>
         </w:object>
       </w:r>
     </w:p>
@@ -3657,14 +3473,14 @@
       <w:r>
         <w:t>Liste von symbolischen Eigenwerten</w:t>
       </w:r>
-      <w:bookmarkStart w:id="41" w:name="_MON_1747414394"/>
-      <w:bookmarkEnd w:id="41"/>
+      <w:bookmarkStart w:id="22" w:name="_MON_1747414394"/>
+      <w:bookmarkEnd w:id="22"/>
       <w:r>
         <w:object w:dxaOrig="9072" w:dyaOrig="272" w14:anchorId="06968236">
           <v:shape id="_x0000_i1053" type="#_x0000_t75" style="width:453.75pt;height:13.5pt" o:ole="">
-            <v:imagedata r:id="rId56" o:title=""/>
+            <v:imagedata r:id="rId54" o:title=""/>
           </v:shape>
-          <o:OLEObject Type="Embed" ProgID="Word.OpenDocumentText.12" ShapeID="_x0000_i1053" DrawAspect="Content" ObjectID="_1747416634" r:id="rId57"/>
+          <o:OLEObject Type="Embed" ProgID="Word.OpenDocumentText.12" ShapeID="_x0000_i1053" DrawAspect="Content" ObjectID="_1748164248" r:id="rId55"/>
         </w:object>
       </w:r>
     </w:p>
@@ -3695,10 +3511,10 @@
       </w:r>
     </w:p>
     <w:p/>
-    <w:bookmarkStart w:id="42" w:name="_Toc136803738"/>
-    <w:bookmarkEnd w:id="42"/>
-    <w:bookmarkStart w:id="43" w:name="_MON_1747414418"/>
-    <w:bookmarkEnd w:id="43"/>
+    <w:bookmarkStart w:id="23" w:name="_MON_1747414418"/>
+    <w:bookmarkEnd w:id="23"/>
+    <w:bookmarkStart w:id="24" w:name="_Toc137551234"/>
+    <w:bookmarkEnd w:id="24"/>
     <w:p>
       <w:pPr>
         <w:pStyle w:val="berschrift3"/>
@@ -3714,7 +3530,7 @@
           <v:shape id="_x0000_i1054" type="#_x0000_t75" style="width:453.75pt;height:13.5pt" o:ole="">
             <v:imagedata r:id="rId16" o:title=""/>
           </v:shape>
-          <o:OLEObject Type="Embed" ProgID="Word.OpenDocumentText.12" ShapeID="_x0000_i1054" DrawAspect="Content" ObjectID="_1747416635" r:id="rId58"/>
+          <o:OLEObject Type="Embed" ProgID="Word.OpenDocumentText.12" ShapeID="_x0000_i1054" DrawAspect="Content" ObjectID="_1748164249" r:id="rId56"/>
         </w:object>
       </w:r>
     </w:p>
@@ -3787,14 +3603,14 @@
       <w:r>
         <w:t>Liste von nummerischen Eigenwerten</w:t>
       </w:r>
-      <w:bookmarkStart w:id="44" w:name="_MON_1747414463"/>
-      <w:bookmarkEnd w:id="44"/>
+      <w:bookmarkStart w:id="25" w:name="_MON_1747414463"/>
+      <w:bookmarkEnd w:id="25"/>
       <w:r>
         <w:object w:dxaOrig="9072" w:dyaOrig="272" w14:anchorId="03C7539C">
           <v:shape id="_x0000_i1055" type="#_x0000_t75" style="width:453.75pt;height:13.5pt" o:ole="">
-            <v:imagedata r:id="rId59" o:title=""/>
+            <v:imagedata r:id="rId57" o:title=""/>
           </v:shape>
-          <o:OLEObject Type="Embed" ProgID="Word.OpenDocumentText.12" ShapeID="_x0000_i1055" DrawAspect="Content" ObjectID="_1747416636" r:id="rId60"/>
+          <o:OLEObject Type="Embed" ProgID="Word.OpenDocumentText.12" ShapeID="_x0000_i1055" DrawAspect="Content" ObjectID="_1748164250" r:id="rId58"/>
         </w:object>
       </w:r>
     </w:p>
@@ -3825,11 +3641,11 @@
       <w:pPr>
         <w:pStyle w:val="berschrift1"/>
       </w:pPr>
-      <w:bookmarkStart w:id="45" w:name="_Toc136803739"/>
+      <w:bookmarkStart w:id="26" w:name="_Toc137551235"/>
       <w:r>
         <w:t>Hamming Code (7,4)</w:t>
       </w:r>
-      <w:bookmarkEnd w:id="45"/>
+      <w:bookmarkEnd w:id="26"/>
     </w:p>
     <w:p/>
     <w:p>
@@ -3842,11 +3658,11 @@
       <w:pPr>
         <w:pStyle w:val="berschrift2"/>
       </w:pPr>
-      <w:bookmarkStart w:id="46" w:name="_Toc136803740"/>
+      <w:bookmarkStart w:id="27" w:name="_Toc137551236"/>
       <w:r>
         <w:t>Verwendungsbeispiel:</w:t>
       </w:r>
-      <w:bookmarkEnd w:id="46"/>
+      <w:bookmarkEnd w:id="27"/>
     </w:p>
     <w:p/>
     <w:p>
@@ -3942,18 +3758,18 @@
       <w:pPr>
         <w:pStyle w:val="berschrift2"/>
       </w:pPr>
-      <w:bookmarkStart w:id="47" w:name="_Toc136803741"/>
+      <w:bookmarkStart w:id="28" w:name="_Toc137551237"/>
       <w:r>
         <w:lastRenderedPageBreak/>
         <w:t>Funktionen:</w:t>
       </w:r>
-      <w:bookmarkEnd w:id="47"/>
+      <w:bookmarkEnd w:id="28"/>
     </w:p>
     <w:p/>
-    <w:bookmarkStart w:id="48" w:name="_Toc136803742"/>
-    <w:bookmarkEnd w:id="48"/>
-    <w:bookmarkStart w:id="49" w:name="_MON_1747414605"/>
-    <w:bookmarkEnd w:id="49"/>
+    <w:bookmarkStart w:id="29" w:name="_MON_1747414605"/>
+    <w:bookmarkEnd w:id="29"/>
+    <w:bookmarkStart w:id="30" w:name="_Toc137551238"/>
+    <w:bookmarkEnd w:id="30"/>
     <w:p>
       <w:pPr>
         <w:pStyle w:val="berschrift3"/>
@@ -3963,7 +3779,7 @@
           <v:shape id="_x0000_i1056" type="#_x0000_t75" style="width:453.75pt;height:13.5pt" o:ole="">
             <v:imagedata r:id="rId18" o:title=""/>
           </v:shape>
-          <o:OLEObject Type="Embed" ProgID="Word.OpenDocumentText.12" ShapeID="_x0000_i1056" DrawAspect="Content" ObjectID="_1747416637" r:id="rId61"/>
+          <o:OLEObject Type="Embed" ProgID="Word.OpenDocumentText.12" ShapeID="_x0000_i1056" DrawAspect="Content" ObjectID="_1748164251" r:id="rId59"/>
         </w:object>
       </w:r>
     </w:p>
@@ -4016,24 +3832,67 @@
       <w:r>
         <w:t xml:space="preserve">: </w:t>
       </w:r>
-      <w:bookmarkStart w:id="50" w:name="_MON_1747414730"/>
-      <w:bookmarkEnd w:id="50"/>
+      <w:bookmarkStart w:id="31" w:name="_MON_1747414730"/>
+      <w:bookmarkEnd w:id="31"/>
       <w:r>
         <w:object w:dxaOrig="9072" w:dyaOrig="272" w14:anchorId="631A46A0">
           <v:shape id="_x0000_i1057" type="#_x0000_t75" style="width:453.75pt;height:13.5pt" o:ole="">
+            <v:imagedata r:id="rId60" o:title=""/>
+          </v:shape>
+          <o:OLEObject Type="Embed" ProgID="Word.OpenDocumentText.12" ShapeID="_x0000_i1057" DrawAspect="Content" ObjectID="_1748164252" r:id="rId61"/>
+        </w:object>
+      </w:r>
+    </w:p>
+    <w:p>
+      <w:pPr>
+        <w:pStyle w:val="berschrift4"/>
+        <w:ind w:firstLine="708"/>
+      </w:pPr>
+      <w:r>
+        <w:t>Rückgabewert</w:t>
+      </w:r>
+      <w:r>
+        <w:t>:</w:t>
+      </w:r>
+    </w:p>
+    <w:p>
+      <w:pPr>
+        <w:pStyle w:val="Listenabsatz"/>
+        <w:numPr>
+          <w:ilvl w:val="1"/>
+          <w:numId w:val="3"/>
+        </w:numPr>
+      </w:pPr>
+      <w:r>
+        <w:t xml:space="preserve">7 Bits Liste. Dies sind die </w:t>
+      </w:r>
+      <w:r>
+        <w:t>Bits,</w:t>
+      </w:r>
+      <w:r>
+        <w:t xml:space="preserve"> die bei der Kommunikation an den Empfänger übertragen werden.</w:t>
+      </w:r>
+      <w:r>
+        <w:t xml:space="preserve"> </w:t>
+      </w:r>
+      <w:bookmarkStart w:id="32" w:name="_MON_1747414798"/>
+      <w:bookmarkEnd w:id="32"/>
+      <w:r>
+        <w:object w:dxaOrig="9072" w:dyaOrig="272" w14:anchorId="27B84383">
+          <v:shape id="_x0000_i1058" type="#_x0000_t75" style="width:453.75pt;height:13.5pt" o:ole="">
             <v:imagedata r:id="rId62" o:title=""/>
           </v:shape>
-          <o:OLEObject Type="Embed" ProgID="Word.OpenDocumentText.12" ShapeID="_x0000_i1057" DrawAspect="Content" ObjectID="_1747416638" r:id="rId63"/>
+          <o:OLEObject Type="Embed" ProgID="Word.OpenDocumentText.12" ShapeID="_x0000_i1058" DrawAspect="Content" ObjectID="_1748164253" r:id="rId63"/>
         </w:object>
       </w:r>
     </w:p>
     <w:p>
       <w:pPr>
         <w:pStyle w:val="berschrift4"/>
-        <w:ind w:firstLine="708"/>
-      </w:pPr>
-      <w:r>
-        <w:t>Rückgabewert</w:t>
+        <w:ind w:left="708"/>
+      </w:pPr>
+      <w:r>
+        <w:t>Funktion</w:t>
       </w:r>
       <w:r>
         <w:t>:</w:t>
@@ -4048,49 +3907,6 @@
         </w:numPr>
       </w:pPr>
       <w:r>
-        <w:t xml:space="preserve">7 Bits Liste. Dies sind die </w:t>
-      </w:r>
-      <w:r>
-        <w:t>Bits,</w:t>
-      </w:r>
-      <w:r>
-        <w:t xml:space="preserve"> die bei der Kommunikation an den Empfänger übertragen werden.</w:t>
-      </w:r>
-      <w:r>
-        <w:t xml:space="preserve"> </w:t>
-      </w:r>
-      <w:bookmarkStart w:id="51" w:name="_MON_1747414798"/>
-      <w:bookmarkEnd w:id="51"/>
-      <w:r>
-        <w:object w:dxaOrig="9072" w:dyaOrig="272" w14:anchorId="27B84383">
-          <v:shape id="_x0000_i1058" type="#_x0000_t75" style="width:453.75pt;height:13.5pt" o:ole="">
-            <v:imagedata r:id="rId64" o:title=""/>
-          </v:shape>
-          <o:OLEObject Type="Embed" ProgID="Word.OpenDocumentText.12" ShapeID="_x0000_i1058" DrawAspect="Content" ObjectID="_1747416639" r:id="rId65"/>
-        </w:object>
-      </w:r>
-    </w:p>
-    <w:p>
-      <w:pPr>
-        <w:pStyle w:val="berschrift4"/>
-        <w:ind w:left="708"/>
-      </w:pPr>
-      <w:r>
-        <w:t>Funktion</w:t>
-      </w:r>
-      <w:r>
-        <w:t>:</w:t>
-      </w:r>
-    </w:p>
-    <w:p>
-      <w:pPr>
-        <w:pStyle w:val="Listenabsatz"/>
-        <w:numPr>
-          <w:ilvl w:val="1"/>
-          <w:numId w:val="3"/>
-        </w:numPr>
-      </w:pPr>
-      <w:r>
         <w:t>Die einge</w:t>
       </w:r>
       <w:r>
@@ -4115,10 +3931,10 @@
       </w:r>
     </w:p>
     <w:p/>
-    <w:bookmarkStart w:id="52" w:name="_Toc136803743"/>
-    <w:bookmarkEnd w:id="52"/>
-    <w:bookmarkStart w:id="53" w:name="_MON_1747414899"/>
-    <w:bookmarkEnd w:id="53"/>
+    <w:bookmarkStart w:id="33" w:name="_MON_1747414899"/>
+    <w:bookmarkEnd w:id="33"/>
+    <w:bookmarkStart w:id="34" w:name="_Toc137551239"/>
+    <w:bookmarkEnd w:id="34"/>
     <w:p>
       <w:pPr>
         <w:pStyle w:val="berschrift3"/>
@@ -4128,7 +3944,7 @@
           <v:shape id="_x0000_i1059" type="#_x0000_t75" style="width:453.75pt;height:13.5pt" o:ole="">
             <v:imagedata r:id="rId20" o:title=""/>
           </v:shape>
-          <o:OLEObject Type="Embed" ProgID="Word.OpenDocumentText.12" ShapeID="_x0000_i1059" DrawAspect="Content" ObjectID="_1747416640" r:id="rId66"/>
+          <o:OLEObject Type="Embed" ProgID="Word.OpenDocumentText.12" ShapeID="_x0000_i1059" DrawAspect="Content" ObjectID="_1748164254" r:id="rId64"/>
         </w:object>
       </w:r>
     </w:p>
@@ -4181,14 +3997,48 @@
       <w:r>
         <w:t xml:space="preserve"> </w:t>
       </w:r>
-      <w:bookmarkStart w:id="54" w:name="_MON_1747415031"/>
-      <w:bookmarkEnd w:id="54"/>
+      <w:bookmarkStart w:id="35" w:name="_MON_1747415031"/>
+      <w:bookmarkEnd w:id="35"/>
       <w:r>
         <w:object w:dxaOrig="9072" w:dyaOrig="272" w14:anchorId="5B400D49">
           <v:shape id="_x0000_i1060" type="#_x0000_t75" style="width:453.75pt;height:13.5pt" o:ole="">
+            <v:imagedata r:id="rId65" o:title=""/>
+          </v:shape>
+          <o:OLEObject Type="Embed" ProgID="Word.OpenDocumentText.12" ShapeID="_x0000_i1060" DrawAspect="Content" ObjectID="_1748164255" r:id="rId66"/>
+        </w:object>
+      </w:r>
+    </w:p>
+    <w:p>
+      <w:pPr>
+        <w:pStyle w:val="berschrift4"/>
+        <w:ind w:firstLine="708"/>
+      </w:pPr>
+      <w:r>
+        <w:t>Rückgabewert</w:t>
+      </w:r>
+      <w:r>
+        <w:t>:</w:t>
+      </w:r>
+    </w:p>
+    <w:p>
+      <w:pPr>
+        <w:pStyle w:val="Listenabsatz"/>
+        <w:numPr>
+          <w:ilvl w:val="1"/>
+          <w:numId w:val="3"/>
+        </w:numPr>
+      </w:pPr>
+      <w:r>
+        <w:t>Tupel bestehend aus einer 4 Bit Liste und einem String.</w:t>
+      </w:r>
+      <w:bookmarkStart w:id="36" w:name="_MON_1747415109"/>
+      <w:bookmarkEnd w:id="36"/>
+      <w:r>
+        <w:object w:dxaOrig="9072" w:dyaOrig="544" w14:anchorId="58B50E33">
+          <v:shape id="_x0000_i1061" type="#_x0000_t75" style="width:429pt;height:27pt" o:ole="">
             <v:imagedata r:id="rId67" o:title=""/>
           </v:shape>
-          <o:OLEObject Type="Embed" ProgID="Word.OpenDocumentText.12" ShapeID="_x0000_i1060" DrawAspect="Content" ObjectID="_1747416641" r:id="rId68"/>
+          <o:OLEObject Type="Embed" ProgID="Word.OpenDocumentText.12" ShapeID="_x0000_i1061" DrawAspect="Content" ObjectID="_1748164256" r:id="rId68"/>
         </w:object>
       </w:r>
     </w:p>
@@ -4198,10 +4048,7 @@
         <w:ind w:firstLine="708"/>
       </w:pPr>
       <w:r>
-        <w:t>Rückgabewert</w:t>
-      </w:r>
-      <w:r>
-        <w:t>:</w:t>
+        <w:t>Funktion</w:t>
       </w:r>
     </w:p>
     <w:p>
@@ -4213,37 +4060,6 @@
         </w:numPr>
       </w:pPr>
       <w:r>
-        <w:t>Tupel bestehend aus einer 4 Bit Liste und einem String.</w:t>
-      </w:r>
-      <w:bookmarkStart w:id="55" w:name="_MON_1747415109"/>
-      <w:bookmarkEnd w:id="55"/>
-      <w:r>
-        <w:object w:dxaOrig="9072" w:dyaOrig="544" w14:anchorId="58B50E33">
-          <v:shape id="_x0000_i1061" type="#_x0000_t75" style="width:429pt;height:27pt" o:ole="">
-            <v:imagedata r:id="rId69" o:title=""/>
-          </v:shape>
-          <o:OLEObject Type="Embed" ProgID="Word.OpenDocumentText.12" ShapeID="_x0000_i1061" DrawAspect="Content" ObjectID="_1747416642" r:id="rId70"/>
-        </w:object>
-      </w:r>
-    </w:p>
-    <w:p>
-      <w:pPr>
-        <w:pStyle w:val="berschrift4"/>
-        <w:ind w:firstLine="708"/>
-      </w:pPr>
-      <w:r>
-        <w:t>Funktion</w:t>
-      </w:r>
-    </w:p>
-    <w:p>
-      <w:pPr>
-        <w:pStyle w:val="Listenabsatz"/>
-        <w:numPr>
-          <w:ilvl w:val="1"/>
-          <w:numId w:val="3"/>
-        </w:numPr>
-      </w:pPr>
-      <w:r>
         <w:t>Aus der gesendeten Nachricht</w:t>
       </w:r>
       <w:r>
@@ -4262,22 +4078,22 @@
       <w:pPr>
         <w:pStyle w:val="berschrift1"/>
       </w:pPr>
-      <w:bookmarkStart w:id="56" w:name="_Toc136803744"/>
+      <w:bookmarkStart w:id="37" w:name="_Toc137551240"/>
       <w:r>
         <w:t>Bildverarbeitung:</w:t>
       </w:r>
-      <w:bookmarkEnd w:id="56"/>
+      <w:bookmarkEnd w:id="37"/>
     </w:p>
     <w:p/>
     <w:p>
       <w:pPr>
         <w:pStyle w:val="berschrift2"/>
       </w:pPr>
-      <w:bookmarkStart w:id="57" w:name="_Toc136803745"/>
+      <w:bookmarkStart w:id="38" w:name="_Toc137551241"/>
       <w:r>
         <w:t>Verwendung:</w:t>
       </w:r>
-      <w:bookmarkEnd w:id="57"/>
+      <w:bookmarkEnd w:id="38"/>
     </w:p>
     <w:p>
       <w:pPr>
@@ -4393,7 +4209,7 @@
       <w:pPr>
         <w:pStyle w:val="berschrift2"/>
       </w:pPr>
-      <w:bookmarkStart w:id="58" w:name="_Toc136803746"/>
+      <w:bookmarkStart w:id="39" w:name="_Toc137551242"/>
       <w:r>
         <w:lastRenderedPageBreak/>
         <w:t>Funktionen</w:t>
@@ -4401,13 +4217,13 @@
       <w:r>
         <w:t>:</w:t>
       </w:r>
-      <w:bookmarkEnd w:id="58"/>
+      <w:bookmarkEnd w:id="39"/>
     </w:p>
     <w:p/>
-    <w:bookmarkStart w:id="59" w:name="_Toc136803747"/>
-    <w:bookmarkEnd w:id="59"/>
-    <w:bookmarkStart w:id="60" w:name="_MON_1747219599"/>
-    <w:bookmarkEnd w:id="60"/>
+    <w:bookmarkStart w:id="40" w:name="_MON_1747219599"/>
+    <w:bookmarkEnd w:id="40"/>
+    <w:bookmarkStart w:id="41" w:name="_Toc137551243"/>
+    <w:bookmarkEnd w:id="41"/>
     <w:p>
       <w:pPr>
         <w:pStyle w:val="berschrift3"/>
@@ -4417,7 +4233,7 @@
           <v:shape id="_x0000_i1062" type="#_x0000_t75" style="width:453.75pt;height:13.5pt" o:ole="">
             <v:imagedata r:id="rId22" o:title=""/>
           </v:shape>
-          <o:OLEObject Type="Embed" ProgID="Word.OpenDocumentText.12" ShapeID="_x0000_i1062" DrawAspect="Content" ObjectID="_1747416643" r:id="rId71"/>
+          <o:OLEObject Type="Embed" ProgID="Word.OpenDocumentText.12" ShapeID="_x0000_i1062" DrawAspect="Content" ObjectID="_1748164257" r:id="rId69"/>
         </w:object>
       </w:r>
     </w:p>
@@ -4494,10 +4310,10 @@
         <w:ind w:left="360"/>
       </w:pPr>
     </w:p>
-    <w:bookmarkStart w:id="61" w:name="_Toc136803748"/>
-    <w:bookmarkEnd w:id="61"/>
-    <w:bookmarkStart w:id="62" w:name="_MON_1747219930"/>
-    <w:bookmarkEnd w:id="62"/>
+    <w:bookmarkStart w:id="42" w:name="_MON_1747219930"/>
+    <w:bookmarkEnd w:id="42"/>
+    <w:bookmarkStart w:id="43" w:name="_Toc137551244"/>
+    <w:bookmarkEnd w:id="43"/>
     <w:p>
       <w:pPr>
         <w:pStyle w:val="berschrift3"/>
@@ -4507,7 +4323,7 @@
           <v:shape id="_x0000_i1063" type="#_x0000_t75" style="width:453.75pt;height:13.5pt" o:ole="">
             <v:imagedata r:id="rId24" o:title=""/>
           </v:shape>
-          <o:OLEObject Type="Embed" ProgID="Word.OpenDocumentText.12" ShapeID="_x0000_i1063" DrawAspect="Content" ObjectID="_1747416644" r:id="rId72"/>
+          <o:OLEObject Type="Embed" ProgID="Word.OpenDocumentText.12" ShapeID="_x0000_i1063" DrawAspect="Content" ObjectID="_1748164258" r:id="rId70"/>
         </w:object>
       </w:r>
     </w:p>
@@ -4549,8 +4365,8 @@
         <w:t>Form:</w:t>
       </w:r>
     </w:p>
-    <w:bookmarkStart w:id="63" w:name="_MON_1747220178"/>
-    <w:bookmarkEnd w:id="63"/>
+    <w:bookmarkStart w:id="44" w:name="_MON_1747220178"/>
+    <w:bookmarkEnd w:id="44"/>
     <w:p>
       <w:pPr>
         <w:pStyle w:val="Listenabsatz"/>
@@ -4559,10 +4375,67 @@
       <w:r>
         <w:object w:dxaOrig="9072" w:dyaOrig="272" w14:anchorId="3040F2A1">
           <v:shape id="_x0000_i1064" type="#_x0000_t75" style="width:453.75pt;height:13.5pt" o:ole="">
+            <v:imagedata r:id="rId71" o:title=""/>
+          </v:shape>
+          <o:OLEObject Type="Embed" ProgID="Word.OpenDocumentText.12" ShapeID="_x0000_i1064" DrawAspect="Content" ObjectID="_1748164259" r:id="rId72"/>
+        </w:object>
+      </w:r>
+    </w:p>
+    <w:p>
+      <w:pPr>
+        <w:pStyle w:val="Listenabsatz"/>
+        <w:numPr>
+          <w:ilvl w:val="1"/>
+          <w:numId w:val="1"/>
+        </w:numPr>
+      </w:pPr>
+      <w:proofErr w:type="spellStart"/>
+      <w:r>
+        <w:t>alphaDeg</w:t>
+      </w:r>
+      <w:proofErr w:type="spellEnd"/>
+      <w:r>
+        <w:t xml:space="preserve"> (Rotationswinkel in Grad)</w:t>
+      </w:r>
+    </w:p>
+    <w:p>
+      <w:pPr>
+        <w:pStyle w:val="berschrift4"/>
+        <w:ind w:firstLine="708"/>
+      </w:pPr>
+      <w:r>
+        <w:t xml:space="preserve">Rückgabewert: </w:t>
+      </w:r>
+    </w:p>
+    <w:p>
+      <w:pPr>
+        <w:pStyle w:val="Listenabsatz"/>
+        <w:numPr>
+          <w:ilvl w:val="1"/>
+          <w:numId w:val="1"/>
+        </w:numPr>
+      </w:pPr>
+      <w:r>
+        <w:t>Liste von Punkten welche rotiert wurde</w:t>
+      </w:r>
+      <w:bookmarkStart w:id="45" w:name="_MON_1747220418"/>
+      <w:bookmarkEnd w:id="45"/>
+      <w:r>
+        <w:object w:dxaOrig="9072" w:dyaOrig="272" w14:anchorId="240E6C31">
+          <v:shape id="_x0000_i1065" type="#_x0000_t75" style="width:453.75pt;height:13.5pt" o:ole="">
             <v:imagedata r:id="rId73" o:title=""/>
           </v:shape>
-          <o:OLEObject Type="Embed" ProgID="Word.OpenDocumentText.12" ShapeID="_x0000_i1064" DrawAspect="Content" ObjectID="_1747416645" r:id="rId74"/>
+          <o:OLEObject Type="Embed" ProgID="Word.OpenDocumentText.12" ShapeID="_x0000_i1065" DrawAspect="Content" ObjectID="_1748164260" r:id="rId74"/>
         </w:object>
+      </w:r>
+    </w:p>
+    <w:p>
+      <w:pPr>
+        <w:pStyle w:val="berschrift4"/>
+        <w:ind w:firstLine="708"/>
+      </w:pPr>
+      <w:r>
+        <w:t xml:space="preserve">Funktion: </w:t>
       </w:r>
     </w:p>
     <w:p>
@@ -4573,63 +4446,6 @@
           <w:numId w:val="1"/>
         </w:numPr>
       </w:pPr>
-      <w:proofErr w:type="spellStart"/>
-      <w:r>
-        <w:t>alphaDeg</w:t>
-      </w:r>
-      <w:proofErr w:type="spellEnd"/>
-      <w:r>
-        <w:t xml:space="preserve"> (Rotationswinkel in Grad)</w:t>
-      </w:r>
-    </w:p>
-    <w:p>
-      <w:pPr>
-        <w:pStyle w:val="berschrift4"/>
-        <w:ind w:firstLine="708"/>
-      </w:pPr>
-      <w:r>
-        <w:t xml:space="preserve">Rückgabewert: </w:t>
-      </w:r>
-    </w:p>
-    <w:p>
-      <w:pPr>
-        <w:pStyle w:val="Listenabsatz"/>
-        <w:numPr>
-          <w:ilvl w:val="1"/>
-          <w:numId w:val="1"/>
-        </w:numPr>
-      </w:pPr>
-      <w:r>
-        <w:t>Liste von Punkten welche rotiert wurde</w:t>
-      </w:r>
-      <w:bookmarkStart w:id="64" w:name="_MON_1747220418"/>
-      <w:bookmarkEnd w:id="64"/>
-      <w:r>
-        <w:object w:dxaOrig="9072" w:dyaOrig="272" w14:anchorId="240E6C31">
-          <v:shape id="_x0000_i1065" type="#_x0000_t75" style="width:453.75pt;height:13.5pt" o:ole="">
-            <v:imagedata r:id="rId75" o:title=""/>
-          </v:shape>
-          <o:OLEObject Type="Embed" ProgID="Word.OpenDocumentText.12" ShapeID="_x0000_i1065" DrawAspect="Content" ObjectID="_1747416646" r:id="rId76"/>
-        </w:object>
-      </w:r>
-    </w:p>
-    <w:p>
-      <w:pPr>
-        <w:pStyle w:val="berschrift4"/>
-        <w:ind w:firstLine="708"/>
-      </w:pPr>
-      <w:r>
-        <w:t xml:space="preserve">Funktion: </w:t>
-      </w:r>
-    </w:p>
-    <w:p>
-      <w:pPr>
-        <w:pStyle w:val="Listenabsatz"/>
-        <w:numPr>
-          <w:ilvl w:val="1"/>
-          <w:numId w:val="1"/>
-        </w:numPr>
-      </w:pPr>
       <w:r>
         <w:t>Übergebene Punkte Liste wird am übergebenen Winkel rotiert und zurückgegeben</w:t>
       </w:r>
@@ -4640,10 +4456,10 @@
       </w:pPr>
     </w:p>
     <w:p/>
-    <w:bookmarkStart w:id="65" w:name="_Toc136803749"/>
-    <w:bookmarkEnd w:id="65"/>
-    <w:bookmarkStart w:id="66" w:name="_MON_1747220489"/>
-    <w:bookmarkEnd w:id="66"/>
+    <w:bookmarkStart w:id="46" w:name="_MON_1747220489"/>
+    <w:bookmarkEnd w:id="46"/>
+    <w:bookmarkStart w:id="47" w:name="_Toc137551245"/>
+    <w:bookmarkEnd w:id="47"/>
     <w:p>
       <w:pPr>
         <w:pStyle w:val="berschrift3"/>
@@ -4653,7 +4469,7 @@
           <v:shape id="_x0000_i1066" type="#_x0000_t75" style="width:453.75pt;height:13.5pt" o:ole="">
             <v:imagedata r:id="rId26" o:title=""/>
           </v:shape>
-          <o:OLEObject Type="Embed" ProgID="Word.OpenDocumentText.12" ShapeID="_x0000_i1066" DrawAspect="Content" ObjectID="_1747416647" r:id="rId77"/>
+          <o:OLEObject Type="Embed" ProgID="Word.OpenDocumentText.12" ShapeID="_x0000_i1066" DrawAspect="Content" ObjectID="_1748164261" r:id="rId75"/>
         </w:object>
       </w:r>
     </w:p>
@@ -4703,10 +4519,71 @@
       <w:r>
         <w:object w:dxaOrig="9072" w:dyaOrig="272" w14:anchorId="4AD5FC86">
           <v:shape id="_x0000_i1067" type="#_x0000_t75" style="width:453.75pt;height:13.5pt" o:ole="">
+            <v:imagedata r:id="rId71" o:title=""/>
+          </v:shape>
+          <o:OLEObject Type="Embed" ProgID="Word.OpenDocumentText.12" ShapeID="_x0000_i1067" DrawAspect="Content" ObjectID="_1748164262" r:id="rId76"/>
+        </w:object>
+      </w:r>
+    </w:p>
+    <w:p>
+      <w:pPr>
+        <w:pStyle w:val="Listenabsatz"/>
+        <w:numPr>
+          <w:ilvl w:val="1"/>
+          <w:numId w:val="1"/>
+        </w:numPr>
+      </w:pPr>
+      <w:proofErr w:type="spellStart"/>
+      <w:r>
+        <w:t>lambdaValue</w:t>
+      </w:r>
+      <w:proofErr w:type="spellEnd"/>
+      <w:r>
+        <w:t xml:space="preserve"> (Skalierungswert)</w:t>
+      </w:r>
+    </w:p>
+    <w:p>
+      <w:pPr>
+        <w:pStyle w:val="berschrift4"/>
+        <w:ind w:firstLine="708"/>
+      </w:pPr>
+      <w:r>
+        <w:t>Rückgabewert</w:t>
+      </w:r>
+    </w:p>
+    <w:p>
+      <w:pPr>
+        <w:pStyle w:val="Listenabsatz"/>
+        <w:numPr>
+          <w:ilvl w:val="1"/>
+          <w:numId w:val="1"/>
+        </w:numPr>
+      </w:pPr>
+      <w:r>
+        <w:t xml:space="preserve">Liste von Punkten welche </w:t>
+      </w:r>
+      <w:r>
+        <w:t>skaliert</w:t>
+      </w:r>
+      <w:r>
+        <w:t xml:space="preserve"> wurde</w:t>
+      </w:r>
+      <w:r>
+        <w:object w:dxaOrig="9072" w:dyaOrig="272" w14:anchorId="42121F8E">
+          <v:shape id="_x0000_i1068" type="#_x0000_t75" style="width:453.75pt;height:13.5pt" o:ole="">
             <v:imagedata r:id="rId73" o:title=""/>
           </v:shape>
-          <o:OLEObject Type="Embed" ProgID="Word.OpenDocumentText.12" ShapeID="_x0000_i1067" DrawAspect="Content" ObjectID="_1747416648" r:id="rId78"/>
+          <o:OLEObject Type="Embed" ProgID="Word.OpenDocumentText.12" ShapeID="_x0000_i1068" DrawAspect="Content" ObjectID="_1748164263" r:id="rId77"/>
         </w:object>
+      </w:r>
+    </w:p>
+    <w:p>
+      <w:pPr>
+        <w:pStyle w:val="berschrift4"/>
+        <w:ind w:firstLine="708"/>
+      </w:pPr>
+      <w:r>
+        <w:t>Funktion:</w:t>
       </w:r>
     </w:p>
     <w:p>
@@ -4717,67 +4594,6 @@
           <w:numId w:val="1"/>
         </w:numPr>
       </w:pPr>
-      <w:proofErr w:type="spellStart"/>
-      <w:r>
-        <w:t>lambdaValue</w:t>
-      </w:r>
-      <w:proofErr w:type="spellEnd"/>
-      <w:r>
-        <w:t xml:space="preserve"> (Skalierungswert)</w:t>
-      </w:r>
-    </w:p>
-    <w:p>
-      <w:pPr>
-        <w:pStyle w:val="berschrift4"/>
-        <w:ind w:firstLine="708"/>
-      </w:pPr>
-      <w:r>
-        <w:t>Rückgabewert</w:t>
-      </w:r>
-    </w:p>
-    <w:p>
-      <w:pPr>
-        <w:pStyle w:val="Listenabsatz"/>
-        <w:numPr>
-          <w:ilvl w:val="1"/>
-          <w:numId w:val="1"/>
-        </w:numPr>
-      </w:pPr>
-      <w:r>
-        <w:t xml:space="preserve">Liste von Punkten welche </w:t>
-      </w:r>
-      <w:r>
-        <w:t>skaliert</w:t>
-      </w:r>
-      <w:r>
-        <w:t xml:space="preserve"> wurde</w:t>
-      </w:r>
-      <w:r>
-        <w:object w:dxaOrig="9072" w:dyaOrig="272" w14:anchorId="42121F8E">
-          <v:shape id="_x0000_i1068" type="#_x0000_t75" style="width:453.75pt;height:13.5pt" o:ole="">
-            <v:imagedata r:id="rId75" o:title=""/>
-          </v:shape>
-          <o:OLEObject Type="Embed" ProgID="Word.OpenDocumentText.12" ShapeID="_x0000_i1068" DrawAspect="Content" ObjectID="_1747416649" r:id="rId79"/>
-        </w:object>
-      </w:r>
-    </w:p>
-    <w:p>
-      <w:pPr>
-        <w:pStyle w:val="berschrift4"/>
-        <w:ind w:firstLine="708"/>
-      </w:pPr>
-      <w:r>
-        <w:t>Funktion:</w:t>
-      </w:r>
-    </w:p>
-    <w:p>
-      <w:pPr>
-        <w:pStyle w:val="Listenabsatz"/>
-        <w:numPr>
-          <w:ilvl w:val="1"/>
-          <w:numId w:val="1"/>
-        </w:numPr>
-      </w:pPr>
       <w:r>
         <w:t xml:space="preserve">Übergebene </w:t>
       </w:r>
@@ -4787,10 +4603,10 @@
     </w:p>
     <w:p/>
     <w:p/>
-    <w:bookmarkStart w:id="67" w:name="_Toc136803750"/>
-    <w:bookmarkEnd w:id="67"/>
-    <w:bookmarkStart w:id="68" w:name="_MON_1747220996"/>
-    <w:bookmarkEnd w:id="68"/>
+    <w:bookmarkStart w:id="48" w:name="_MON_1747220996"/>
+    <w:bookmarkEnd w:id="48"/>
+    <w:bookmarkStart w:id="49" w:name="_Toc137551246"/>
+    <w:bookmarkEnd w:id="49"/>
     <w:p>
       <w:pPr>
         <w:pStyle w:val="berschrift3"/>
@@ -4800,7 +4616,7 @@
           <v:shape id="_x0000_i1069" type="#_x0000_t75" style="width:453.75pt;height:13.5pt" o:ole="">
             <v:imagedata r:id="rId28" o:title=""/>
           </v:shape>
-          <o:OLEObject Type="Embed" ProgID="Word.OpenDocumentText.12" ShapeID="_x0000_i1069" DrawAspect="Content" ObjectID="_1747416650" r:id="rId80"/>
+          <o:OLEObject Type="Embed" ProgID="Word.OpenDocumentText.12" ShapeID="_x0000_i1069" DrawAspect="Content" ObjectID="_1748164264" r:id="rId78"/>
         </w:object>
       </w:r>
     </w:p>
@@ -4850,10 +4666,65 @@
       <w:r>
         <w:object w:dxaOrig="9072" w:dyaOrig="272" w14:anchorId="1633207F">
           <v:shape id="_x0000_i1070" type="#_x0000_t75" style="width:453.75pt;height:13.5pt" o:ole="">
+            <v:imagedata r:id="rId71" o:title=""/>
+          </v:shape>
+          <o:OLEObject Type="Embed" ProgID="Word.OpenDocumentText.12" ShapeID="_x0000_i1070" DrawAspect="Content" ObjectID="_1748164265" r:id="rId79"/>
+        </w:object>
+      </w:r>
+    </w:p>
+    <w:p>
+      <w:pPr>
+        <w:pStyle w:val="Listenabsatz"/>
+        <w:numPr>
+          <w:ilvl w:val="1"/>
+          <w:numId w:val="1"/>
+        </w:numPr>
+      </w:pPr>
+      <w:proofErr w:type="spellStart"/>
+      <w:r>
+        <w:t>axis</w:t>
+      </w:r>
+      <w:proofErr w:type="spellEnd"/>
+      <w:r>
+        <w:t xml:space="preserve"> (Spiegelungsachse oder Wert des Winkels in Grad einer Ursprungsgeraden zur x-Achse)</w:t>
+      </w:r>
+    </w:p>
+    <w:p>
+      <w:pPr>
+        <w:pStyle w:val="berschrift4"/>
+        <w:ind w:firstLine="708"/>
+      </w:pPr>
+      <w:r>
+        <w:t>Rückgabewert</w:t>
+      </w:r>
+    </w:p>
+    <w:p>
+      <w:pPr>
+        <w:pStyle w:val="Listenabsatz"/>
+        <w:numPr>
+          <w:ilvl w:val="1"/>
+          <w:numId w:val="1"/>
+        </w:numPr>
+      </w:pPr>
+      <w:r>
+        <w:t>Liste von Punkten welche gespiegelt wurde</w:t>
+      </w:r>
+      <w:r>
+        <w:object w:dxaOrig="9072" w:dyaOrig="272" w14:anchorId="42726EF2">
+          <v:shape id="_x0000_i1071" type="#_x0000_t75" style="width:453.75pt;height:13.5pt" o:ole="">
             <v:imagedata r:id="rId73" o:title=""/>
           </v:shape>
-          <o:OLEObject Type="Embed" ProgID="Word.OpenDocumentText.12" ShapeID="_x0000_i1070" DrawAspect="Content" ObjectID="_1747416651" r:id="rId81"/>
+          <o:OLEObject Type="Embed" ProgID="Word.OpenDocumentText.12" ShapeID="_x0000_i1071" DrawAspect="Content" ObjectID="_1748164266" r:id="rId80"/>
         </w:object>
+      </w:r>
+    </w:p>
+    <w:p>
+      <w:pPr>
+        <w:pStyle w:val="berschrift4"/>
+        <w:ind w:firstLine="708"/>
+      </w:pPr>
+      <w:r>
+        <w:t>Funktion:</w:t>
       </w:r>
     </w:p>
     <w:p>
@@ -4864,71 +4735,16 @@
           <w:numId w:val="1"/>
         </w:numPr>
       </w:pPr>
-      <w:proofErr w:type="spellStart"/>
-      <w:r>
-        <w:t>axis</w:t>
-      </w:r>
-      <w:proofErr w:type="spellEnd"/>
-      <w:r>
-        <w:t xml:space="preserve"> (Spiegelungsachse oder Wert des Winkels in Grad einer Ursprungsgeraden zur x-Achse)</w:t>
-      </w:r>
-    </w:p>
-    <w:p>
-      <w:pPr>
-        <w:pStyle w:val="berschrift4"/>
-        <w:ind w:firstLine="708"/>
-      </w:pPr>
-      <w:r>
-        <w:t>Rückgabewert</w:t>
-      </w:r>
-    </w:p>
-    <w:p>
-      <w:pPr>
-        <w:pStyle w:val="Listenabsatz"/>
-        <w:numPr>
-          <w:ilvl w:val="1"/>
-          <w:numId w:val="1"/>
-        </w:numPr>
-      </w:pPr>
-      <w:r>
-        <w:t>Liste von Punkten welche gespiegelt wurde</w:t>
-      </w:r>
-      <w:r>
-        <w:object w:dxaOrig="9072" w:dyaOrig="272" w14:anchorId="42726EF2">
-          <v:shape id="_x0000_i1071" type="#_x0000_t75" style="width:453.75pt;height:13.5pt" o:ole="">
-            <v:imagedata r:id="rId75" o:title=""/>
-          </v:shape>
-          <o:OLEObject Type="Embed" ProgID="Word.OpenDocumentText.12" ShapeID="_x0000_i1071" DrawAspect="Content" ObjectID="_1747416652" r:id="rId82"/>
-        </w:object>
-      </w:r>
-    </w:p>
-    <w:p>
-      <w:pPr>
-        <w:pStyle w:val="berschrift4"/>
-        <w:ind w:firstLine="708"/>
-      </w:pPr>
-      <w:r>
-        <w:t>Funktion:</w:t>
-      </w:r>
-    </w:p>
-    <w:p>
-      <w:pPr>
-        <w:pStyle w:val="Listenabsatz"/>
-        <w:numPr>
-          <w:ilvl w:val="1"/>
-          <w:numId w:val="1"/>
-        </w:numPr>
-      </w:pPr>
       <w:r>
         <w:t>Übergebene Liste von Punkten wird an der übergebenen Achse oder der Ursprungsgerade mit übergebenem Winkel zur x-Achse gespiegelt und zurückgegeben</w:t>
       </w:r>
     </w:p>
     <w:p/>
     <w:p/>
-    <w:bookmarkStart w:id="69" w:name="_Toc136803751"/>
-    <w:bookmarkEnd w:id="69"/>
-    <w:bookmarkStart w:id="70" w:name="_MON_1747221215"/>
-    <w:bookmarkEnd w:id="70"/>
+    <w:bookmarkStart w:id="50" w:name="_MON_1747221215"/>
+    <w:bookmarkEnd w:id="50"/>
+    <w:bookmarkStart w:id="51" w:name="_Toc137551247"/>
+    <w:bookmarkEnd w:id="51"/>
     <w:p>
       <w:pPr>
         <w:pStyle w:val="berschrift3"/>
@@ -4938,7 +4754,7 @@
           <v:shape id="_x0000_i1072" type="#_x0000_t75" style="width:453.75pt;height:13.5pt" o:ole="">
             <v:imagedata r:id="rId30" o:title=""/>
           </v:shape>
-          <o:OLEObject Type="Embed" ProgID="Word.OpenDocumentText.12" ShapeID="_x0000_i1072" DrawAspect="Content" ObjectID="_1747416653" r:id="rId83"/>
+          <o:OLEObject Type="Embed" ProgID="Word.OpenDocumentText.12" ShapeID="_x0000_i1072" DrawAspect="Content" ObjectID="_1748164267" r:id="rId81"/>
         </w:object>
       </w:r>
     </w:p>
@@ -4980,8 +4796,8 @@
         <w:t>Form:</w:t>
       </w:r>
     </w:p>
-    <w:bookmarkStart w:id="71" w:name="_MON_1747221249"/>
-    <w:bookmarkEnd w:id="71"/>
+    <w:bookmarkStart w:id="52" w:name="_MON_1747221249"/>
+    <w:bookmarkEnd w:id="52"/>
     <w:p>
       <w:pPr>
         <w:pStyle w:val="Listenabsatz"/>
@@ -4990,9 +4806,9 @@
       <w:r>
         <w:object w:dxaOrig="9072" w:dyaOrig="272" w14:anchorId="26E8FFB7">
           <v:shape id="_x0000_i1073" type="#_x0000_t75" style="width:453.75pt;height:13.5pt" o:ole="">
-            <v:imagedata r:id="rId73" o:title=""/>
+            <v:imagedata r:id="rId71" o:title=""/>
           </v:shape>
-          <o:OLEObject Type="Embed" ProgID="Word.OpenDocumentText.12" ShapeID="_x0000_i1073" DrawAspect="Content" ObjectID="_1747416654" r:id="rId84"/>
+          <o:OLEObject Type="Embed" ProgID="Word.OpenDocumentText.12" ShapeID="_x0000_i1073" DrawAspect="Content" ObjectID="_1748164268" r:id="rId82"/>
         </w:object>
       </w:r>
     </w:p>
@@ -5027,9 +4843,9 @@
       <w:r>
         <w:object w:dxaOrig="9072" w:dyaOrig="272" w14:anchorId="09873487">
           <v:shape id="_x0000_i1074" type="#_x0000_t75" style="width:453.75pt;height:13.5pt" o:ole="">
-            <v:imagedata r:id="rId73" o:title=""/>
+            <v:imagedata r:id="rId71" o:title=""/>
           </v:shape>
-          <o:OLEObject Type="Embed" ProgID="Word.OpenDocumentText.12" ShapeID="_x0000_i1074" DrawAspect="Content" ObjectID="_1747416655" r:id="rId85"/>
+          <o:OLEObject Type="Embed" ProgID="Word.OpenDocumentText.12" ShapeID="_x0000_i1074" DrawAspect="Content" ObjectID="_1748164269" r:id="rId83"/>
         </w:object>
       </w:r>
     </w:p>
@@ -5077,10 +4893,10 @@
     </w:p>
     <w:p/>
     <w:p/>
-    <w:bookmarkStart w:id="72" w:name="_Toc136803752"/>
-    <w:bookmarkEnd w:id="72"/>
-    <w:bookmarkStart w:id="73" w:name="_MON_1747221410"/>
-    <w:bookmarkEnd w:id="73"/>
+    <w:bookmarkStart w:id="53" w:name="_MON_1747221410"/>
+    <w:bookmarkEnd w:id="53"/>
+    <w:bookmarkStart w:id="54" w:name="_Toc137551248"/>
+    <w:bookmarkEnd w:id="54"/>
     <w:p>
       <w:pPr>
         <w:pStyle w:val="berschrift3"/>
@@ -5090,7 +4906,7 @@
           <v:shape id="_x0000_i1075" type="#_x0000_t75" style="width:453.75pt;height:13.5pt" o:ole="">
             <v:imagedata r:id="rId32" o:title=""/>
           </v:shape>
-          <o:OLEObject Type="Embed" ProgID="Word.OpenDocumentText.12" ShapeID="_x0000_i1075" DrawAspect="Content" ObjectID="_1747416656" r:id="rId86"/>
+          <o:OLEObject Type="Embed" ProgID="Word.OpenDocumentText.12" ShapeID="_x0000_i1075" DrawAspect="Content" ObjectID="_1748164270" r:id="rId84"/>
         </w:object>
       </w:r>
     </w:p>
@@ -5140,9 +4956,9 @@
       <w:r>
         <w:object w:dxaOrig="9072" w:dyaOrig="272" w14:anchorId="3C612A5E">
           <v:shape id="_x0000_i1076" type="#_x0000_t75" style="width:453.75pt;height:13.5pt" o:ole="">
-            <v:imagedata r:id="rId73" o:title=""/>
+            <v:imagedata r:id="rId71" o:title=""/>
           </v:shape>
-          <o:OLEObject Type="Embed" ProgID="Word.OpenDocumentText.12" ShapeID="_x0000_i1076" DrawAspect="Content" ObjectID="_1747416657" r:id="rId87"/>
+          <o:OLEObject Type="Embed" ProgID="Word.OpenDocumentText.12" ShapeID="_x0000_i1076" DrawAspect="Content" ObjectID="_1748164271" r:id="rId85"/>
         </w:object>
       </w:r>
     </w:p>
@@ -5166,14 +4982,14 @@
       <w:r>
         <w:t>veränderte Liste von Punkten</w:t>
       </w:r>
-      <w:bookmarkStart w:id="74" w:name="_MON_1747221490"/>
-      <w:bookmarkEnd w:id="74"/>
+      <w:bookmarkStart w:id="55" w:name="_MON_1747221490"/>
+      <w:bookmarkEnd w:id="55"/>
       <w:r>
         <w:object w:dxaOrig="9072" w:dyaOrig="272" w14:anchorId="0066FF79">
           <v:shape id="_x0000_i1077" type="#_x0000_t75" style="width:453.75pt;height:13.5pt" o:ole="">
-            <v:imagedata r:id="rId88" o:title=""/>
+            <v:imagedata r:id="rId86" o:title=""/>
           </v:shape>
-          <o:OLEObject Type="Embed" ProgID="Word.OpenDocumentText.12" ShapeID="_x0000_i1077" DrawAspect="Content" ObjectID="_1747416658" r:id="rId89"/>
+          <o:OLEObject Type="Embed" ProgID="Word.OpenDocumentText.12" ShapeID="_x0000_i1077" DrawAspect="Content" ObjectID="_1748164272" r:id="rId87"/>
         </w:object>
       </w:r>
     </w:p>
@@ -5202,23 +5018,23 @@
       <w:pPr>
         <w:pStyle w:val="berschrift1"/>
       </w:pPr>
-      <w:bookmarkStart w:id="75" w:name="_Toc136803753"/>
+      <w:bookmarkStart w:id="56" w:name="_Toc137551249"/>
       <w:r>
         <w:lastRenderedPageBreak/>
         <w:t>Hill Chiffre:</w:t>
       </w:r>
-      <w:bookmarkEnd w:id="75"/>
+      <w:bookmarkEnd w:id="56"/>
     </w:p>
     <w:p/>
     <w:p>
       <w:pPr>
         <w:pStyle w:val="berschrift2"/>
       </w:pPr>
-      <w:bookmarkStart w:id="76" w:name="_Toc136803754"/>
+      <w:bookmarkStart w:id="57" w:name="_Toc137551250"/>
       <w:r>
         <w:t>Verwendung:</w:t>
       </w:r>
-      <w:bookmarkEnd w:id="76"/>
+      <w:bookmarkEnd w:id="57"/>
     </w:p>
     <w:p>
       <w:pPr>
@@ -5315,20 +5131,20 @@
       <w:pPr>
         <w:pStyle w:val="berschrift2"/>
       </w:pPr>
-      <w:bookmarkStart w:id="77" w:name="_Toc136803755"/>
+      <w:bookmarkStart w:id="58" w:name="_Toc137551251"/>
       <w:r>
         <w:t>Funktionen</w:t>
       </w:r>
       <w:r>
         <w:t>:</w:t>
       </w:r>
-      <w:bookmarkEnd w:id="77"/>
+      <w:bookmarkEnd w:id="58"/>
     </w:p>
     <w:p/>
-    <w:bookmarkStart w:id="78" w:name="_Toc136803756"/>
-    <w:bookmarkEnd w:id="78"/>
-    <w:bookmarkStart w:id="79" w:name="_MON_1747222790"/>
-    <w:bookmarkEnd w:id="79"/>
+    <w:bookmarkStart w:id="59" w:name="_MON_1747222790"/>
+    <w:bookmarkEnd w:id="59"/>
+    <w:bookmarkStart w:id="60" w:name="_Toc137551252"/>
+    <w:bookmarkEnd w:id="60"/>
     <w:p>
       <w:pPr>
         <w:pStyle w:val="berschrift3"/>
@@ -5338,7 +5154,7 @@
           <v:shape id="_x0000_i1078" type="#_x0000_t75" style="width:453.75pt;height:13.5pt" o:ole="">
             <v:imagedata r:id="rId22" o:title=""/>
           </v:shape>
-          <o:OLEObject Type="Embed" ProgID="Word.OpenDocumentText.12" ShapeID="_x0000_i1078" DrawAspect="Content" ObjectID="_1747416659" r:id="rId90"/>
+          <o:OLEObject Type="Embed" ProgID="Word.OpenDocumentText.12" ShapeID="_x0000_i1078" DrawAspect="Content" ObjectID="_1748164273" r:id="rId88"/>
         </w:object>
       </w:r>
     </w:p>
@@ -5415,20 +5231,20 @@
     </w:p>
     <w:p/>
     <w:p/>
-    <w:bookmarkStart w:id="80" w:name="_Toc136803757"/>
-    <w:bookmarkEnd w:id="80"/>
-    <w:bookmarkStart w:id="81" w:name="_MON_1747222937"/>
-    <w:bookmarkEnd w:id="81"/>
+    <w:bookmarkStart w:id="61" w:name="_MON_1747222937"/>
+    <w:bookmarkEnd w:id="61"/>
+    <w:bookmarkStart w:id="62" w:name="_Toc137551253"/>
+    <w:bookmarkEnd w:id="62"/>
     <w:p>
       <w:pPr>
         <w:pStyle w:val="berschrift3"/>
       </w:pPr>
       <w:r>
         <w:object w:dxaOrig="9072" w:dyaOrig="272" w14:anchorId="1EB204FD">
-          <v:shape id="_x0000_i1079" type="#_x0000_t75" style="width:453.75pt;height:13.5pt" o:ole="">
+          <v:shape id="_x0000_i1093" type="#_x0000_t75" style="width:453.75pt;height:13.5pt" o:ole="">
             <v:imagedata r:id="rId35" o:title=""/>
           </v:shape>
-          <o:OLEObject Type="Embed" ProgID="Word.OpenDocumentText.12" ShapeID="_x0000_i1079" DrawAspect="Content" ObjectID="_1747416660" r:id="rId91"/>
+          <o:OLEObject Type="Embed" ProgID="Word.OpenDocumentText.12" ShapeID="_x0000_i1093" DrawAspect="Content" ObjectID="_1748164274" r:id="rId89"/>
         </w:object>
       </w:r>
     </w:p>
@@ -5472,7 +5288,18 @@
       </w:r>
       <w:proofErr w:type="spellEnd"/>
       <w:r>
-        <w:t xml:space="preserve"> (Matrix zum verschlüsseln)</w:t>
+        <w:t xml:space="preserve"> (Matrix zum </w:t>
+      </w:r>
+      <w:proofErr w:type="spellStart"/>
+      <w:r>
+        <w:t>ver</w:t>
+      </w:r>
+      <w:proofErr w:type="spellEnd"/>
+      <w:r>
+        <w:t>-/ent</w:t>
+      </w:r>
+      <w:r>
+        <w:t>schlüsseln)</w:t>
       </w:r>
     </w:p>
     <w:p>
@@ -5492,17 +5319,25 @@
           <w:numId w:val="1"/>
         </w:numPr>
       </w:pPr>
-      <w:r>
-        <w:t>verschlüsselter Text</w:t>
-      </w:r>
-      <w:bookmarkStart w:id="82" w:name="_MON_1747223069"/>
-      <w:bookmarkEnd w:id="82"/>
+      <w:proofErr w:type="spellStart"/>
+      <w:r>
+        <w:t>ver</w:t>
+      </w:r>
+      <w:proofErr w:type="spellEnd"/>
+      <w:r>
+        <w:t>-/ent</w:t>
+      </w:r>
+      <w:r>
+        <w:t>schlüsselter Text</w:t>
+      </w:r>
+      <w:bookmarkStart w:id="63" w:name="_MON_1747223069"/>
+      <w:bookmarkEnd w:id="63"/>
       <w:r>
         <w:object w:dxaOrig="9072" w:dyaOrig="272" w14:anchorId="720D3261">
-          <v:shape id="_x0000_i1080" type="#_x0000_t75" style="width:453.75pt;height:13.5pt" o:ole="">
-            <v:imagedata r:id="rId92" o:title=""/>
+          <v:shape id="_x0000_i1096" type="#_x0000_t75" style="width:453.75pt;height:13.5pt" o:ole="">
+            <v:imagedata r:id="rId90" o:title=""/>
           </v:shape>
-          <o:OLEObject Type="Embed" ProgID="Word.OpenDocumentText.12" ShapeID="_x0000_i1080" DrawAspect="Content" ObjectID="_1747416661" r:id="rId93"/>
+          <o:OLEObject Type="Embed" ProgID="Word.OpenDocumentText.12" ShapeID="_x0000_i1096" DrawAspect="Content" ObjectID="_1748164275" r:id="rId91"/>
         </w:object>
       </w:r>
     </w:p>
@@ -5524,23 +5359,41 @@
         </w:numPr>
       </w:pPr>
       <w:r>
-        <w:t>Verschlüsselt den übergebenen Text mit der übergebenen Matrix nach dem Prinzip der Hill Chiffre mit dem druckbaren ASCII Zeichensatz und gibt den verschlüsselten Text zurück</w:t>
-      </w:r>
-    </w:p>
-    <w:bookmarkStart w:id="83" w:name="_Toc136803758"/>
-    <w:bookmarkEnd w:id="83"/>
-    <w:bookmarkStart w:id="84" w:name="_MON_1747223341"/>
-    <w:bookmarkEnd w:id="84"/>
+        <w:t>Ver</w:t>
+      </w:r>
+      <w:r>
+        <w:t>-/ent</w:t>
+      </w:r>
+      <w:r>
+        <w:t xml:space="preserve">schlüsselt den übergebenen Text mit der übergebenen Matrix nach dem Prinzip der Hill Chiffre mit dem druckbaren ASCII Zeichensatz und gibt den </w:t>
+      </w:r>
+      <w:proofErr w:type="spellStart"/>
+      <w:r>
+        <w:t>ver</w:t>
+      </w:r>
+      <w:proofErr w:type="spellEnd"/>
+      <w:r>
+        <w:t>-/ent</w:t>
+      </w:r>
+      <w:r>
+        <w:t>schlüsselten Text zurück</w:t>
+      </w:r>
+    </w:p>
+    <w:p/>
+    <w:bookmarkStart w:id="64" w:name="_MON_1747224069"/>
+    <w:bookmarkEnd w:id="64"/>
+    <w:bookmarkStart w:id="65" w:name="_Toc137551254"/>
+    <w:bookmarkEnd w:id="65"/>
     <w:p>
       <w:pPr>
         <w:pStyle w:val="berschrift3"/>
       </w:pPr>
       <w:r>
-        <w:object w:dxaOrig="9072" w:dyaOrig="272" w14:anchorId="0755EB50">
-          <v:shape id="_x0000_i1081" type="#_x0000_t75" style="width:453.75pt;height:13.5pt" o:ole="">
+        <w:object w:dxaOrig="9072" w:dyaOrig="272" w14:anchorId="3FD044BA">
+          <v:shape id="_x0000_i1083" type="#_x0000_t75" style="width:453.75pt;height:13.5pt" o:ole="">
             <v:imagedata r:id="rId37" o:title=""/>
           </v:shape>
-          <o:OLEObject Type="Embed" ProgID="Word.OpenDocumentText.12" ShapeID="_x0000_i1081" DrawAspect="Content" ObjectID="_1747416662" r:id="rId94"/>
+          <o:OLEObject Type="Embed" ProgID="Word.OpenDocumentText.12" ShapeID="_x0000_i1083" DrawAspect="Content" ObjectID="_1748164276" r:id="rId92"/>
         </w:object>
       </w:r>
     </w:p>
@@ -5563,11 +5416,20 @@
       </w:pPr>
       <w:proofErr w:type="spellStart"/>
       <w:r>
-        <w:t>text</w:t>
+        <w:t>dim</w:t>
       </w:r>
       <w:proofErr w:type="spellEnd"/>
       <w:r>
-        <w:t xml:space="preserve"> (zu entschlüsselnder Text)</w:t>
+        <w:t xml:space="preserve"> (Dimension der zu generierenden quadratischen Matrix)</w:t>
+      </w:r>
+    </w:p>
+    <w:p>
+      <w:pPr>
+        <w:pStyle w:val="berschrift4"/>
+        <w:ind w:firstLine="708"/>
+      </w:pPr>
+      <w:r>
+        <w:t>Rückgabewert</w:t>
       </w:r>
     </w:p>
     <w:p>
@@ -5577,15 +5439,19 @@
           <w:ilvl w:val="1"/>
           <w:numId w:val="1"/>
         </w:numPr>
-        <w:contextualSpacing w:val="0"/>
-      </w:pPr>
-      <w:proofErr w:type="spellStart"/>
-      <w:r>
-        <w:t>invMatrix</w:t>
-      </w:r>
-      <w:proofErr w:type="spellEnd"/>
-      <w:r>
-        <w:t xml:space="preserve"> (Inverse Matrix zum entschlüsseln)</w:t>
+      </w:pPr>
+      <w:r>
+        <w:t>Quadratische Matrix und deren Inverse</w:t>
+      </w:r>
+      <w:bookmarkStart w:id="66" w:name="_MON_1747224283"/>
+      <w:bookmarkEnd w:id="66"/>
+      <w:r>
+        <w:object w:dxaOrig="9072" w:dyaOrig="272" w14:anchorId="48CA34DF">
+          <v:shape id="_x0000_i1084" type="#_x0000_t75" style="width:453.75pt;height:13.5pt" o:ole="">
+            <v:imagedata r:id="rId93" o:title=""/>
+          </v:shape>
+          <o:OLEObject Type="Embed" ProgID="Word.OpenDocumentText.12" ShapeID="_x0000_i1084" DrawAspect="Content" ObjectID="_1748164277" r:id="rId94"/>
+        </w:object>
       </w:r>
     </w:p>
     <w:p>
@@ -5594,7 +5460,8 @@
         <w:ind w:firstLine="708"/>
       </w:pPr>
       <w:r>
-        <w:t>Rückgabewert</w:t>
+        <w:lastRenderedPageBreak/>
+        <w:t>Funktion:</w:t>
       </w:r>
     </w:p>
     <w:p>
@@ -5606,16 +5473,24 @@
         </w:numPr>
       </w:pPr>
       <w:r>
-        <w:t>entschlüsselter Text</w:t>
-      </w:r>
-      <w:bookmarkStart w:id="85" w:name="_MON_1747223991"/>
-      <w:bookmarkEnd w:id="85"/>
-      <w:r>
-        <w:object w:dxaOrig="9072" w:dyaOrig="272" w14:anchorId="5A0EECA7">
-          <v:shape id="_x0000_i1082" type="#_x0000_t75" style="width:453.75pt;height:13.5pt" o:ole="">
-            <v:imagedata r:id="rId95" o:title=""/>
+        <w:t>Generiert eine quadratische Matrix und die zugehörige Inverse mit der übergebenen Dimension, welche zur Verwendung mit der Hill Chiffre geeignet ist</w:t>
+      </w:r>
+    </w:p>
+    <w:p/>
+    <w:bookmarkStart w:id="67" w:name="_MON_1747224397"/>
+    <w:bookmarkEnd w:id="67"/>
+    <w:bookmarkStart w:id="68" w:name="_Toc137551255"/>
+    <w:bookmarkEnd w:id="68"/>
+    <w:p>
+      <w:pPr>
+        <w:pStyle w:val="berschrift3"/>
+      </w:pPr>
+      <w:r>
+        <w:object w:dxaOrig="9072" w:dyaOrig="272" w14:anchorId="36FFB2D4">
+          <v:shape id="_x0000_i1085" type="#_x0000_t75" style="width:453.75pt;height:13.5pt" o:ole="">
+            <v:imagedata r:id="rId39" o:title=""/>
           </v:shape>
-          <o:OLEObject Type="Embed" ProgID="Word.OpenDocumentText.12" ShapeID="_x0000_i1082" DrawAspect="Content" ObjectID="_1747416663" r:id="rId96"/>
+          <o:OLEObject Type="Embed" ProgID="Word.OpenDocumentText.12" ShapeID="_x0000_i1085" DrawAspect="Content" ObjectID="_1748164278" r:id="rId95"/>
         </w:object>
       </w:r>
     </w:p>
@@ -5625,8 +5500,7 @@
         <w:ind w:firstLine="708"/>
       </w:pPr>
       <w:r>
-        <w:lastRenderedPageBreak/>
-        <w:t>Funktion:</w:t>
+        <w:t>Übergabeparameter:</w:t>
       </w:r>
     </w:p>
     <w:p>
@@ -5637,27 +5511,19 @@
           <w:numId w:val="1"/>
         </w:numPr>
       </w:pPr>
-      <w:r>
-        <w:t>Entschlüsselt den übergebenen Text mit der Inversen Matrix nach dem Prinzip der Hill Chiffre und gibt den entschlüsselten Text zurück</w:t>
-      </w:r>
-    </w:p>
-    <w:p/>
-    <w:p/>
-    <w:bookmarkStart w:id="86" w:name="_Toc136803759"/>
-    <w:bookmarkEnd w:id="86"/>
-    <w:bookmarkStart w:id="87" w:name="_MON_1747224069"/>
-    <w:bookmarkEnd w:id="87"/>
-    <w:p>
-      <w:pPr>
-        <w:pStyle w:val="berschrift3"/>
-      </w:pPr>
-      <w:r>
-        <w:object w:dxaOrig="9072" w:dyaOrig="272" w14:anchorId="3FD044BA">
-          <v:shape id="_x0000_i1083" type="#_x0000_t75" style="width:453.75pt;height:13.5pt" o:ole="">
-            <v:imagedata r:id="rId39" o:title=""/>
-          </v:shape>
-          <o:OLEObject Type="Embed" ProgID="Word.OpenDocumentText.12" ShapeID="_x0000_i1083" DrawAspect="Content" ObjectID="_1747416664" r:id="rId97"/>
-        </w:object>
+      <w:proofErr w:type="spellStart"/>
+      <w:r>
+        <w:t>matrix</w:t>
+      </w:r>
+      <w:proofErr w:type="spellEnd"/>
+      <w:r>
+        <w:t xml:space="preserve"> (</w:t>
+      </w:r>
+      <w:r>
+        <w:t>zu überprüfende Matrix</w:t>
+      </w:r>
+      <w:r>
+        <w:t>)</w:t>
       </w:r>
     </w:p>
     <w:p>
@@ -5666,7 +5532,7 @@
         <w:ind w:firstLine="708"/>
       </w:pPr>
       <w:r>
-        <w:t>Übergabeparameter:</w:t>
+        <w:t>Rückgabewert</w:t>
       </w:r>
     </w:p>
     <w:p>
@@ -5677,153 +5543,25 @@
           <w:numId w:val="1"/>
         </w:numPr>
       </w:pPr>
+      <w:r>
+        <w:t xml:space="preserve">True oder </w:t>
+      </w:r>
       <w:proofErr w:type="spellStart"/>
       <w:r>
-        <w:t>dim</w:t>
+        <w:t>False</w:t>
       </w:r>
       <w:proofErr w:type="spellEnd"/>
       <w:r>
-        <w:t xml:space="preserve"> (Dimension der zu generierenden quadratischen Matrix)</w:t>
-      </w:r>
-    </w:p>
-    <w:p>
-      <w:pPr>
-        <w:pStyle w:val="berschrift4"/>
-        <w:ind w:firstLine="708"/>
-      </w:pPr>
-      <w:r>
-        <w:t>Rückgabewert</w:t>
-      </w:r>
-    </w:p>
-    <w:p>
-      <w:pPr>
-        <w:pStyle w:val="Listenabsatz"/>
-        <w:numPr>
-          <w:ilvl w:val="1"/>
-          <w:numId w:val="1"/>
-        </w:numPr>
-      </w:pPr>
-      <w:r>
-        <w:t>Quadratische Matrix und deren Inverse</w:t>
-      </w:r>
-      <w:bookmarkStart w:id="88" w:name="_MON_1747224283"/>
-      <w:bookmarkEnd w:id="88"/>
-      <w:r>
-        <w:object w:dxaOrig="9072" w:dyaOrig="272" w14:anchorId="48CA34DF">
-          <v:shape id="_x0000_i1084" type="#_x0000_t75" style="width:453.75pt;height:13.5pt" o:ole="">
-            <v:imagedata r:id="rId98" o:title=""/>
-          </v:shape>
-          <o:OLEObject Type="Embed" ProgID="Word.OpenDocumentText.12" ShapeID="_x0000_i1084" DrawAspect="Content" ObjectID="_1747416665" r:id="rId99"/>
-        </w:object>
-      </w:r>
-    </w:p>
-    <w:p>
-      <w:pPr>
-        <w:pStyle w:val="berschrift4"/>
-        <w:ind w:firstLine="708"/>
-      </w:pPr>
-      <w:r>
-        <w:t>Funktion:</w:t>
-      </w:r>
-    </w:p>
-    <w:p>
-      <w:pPr>
-        <w:pStyle w:val="Listenabsatz"/>
-        <w:numPr>
-          <w:ilvl w:val="1"/>
-          <w:numId w:val="1"/>
-        </w:numPr>
-      </w:pPr>
-      <w:r>
-        <w:t>Generiert eine quadratische Matrix und die zugehörige Inverse mit der übergebenen Dimension, welche zur Verwendung mit der Hill Chiffre geeignet ist</w:t>
-      </w:r>
-    </w:p>
-    <w:p/>
-    <w:bookmarkStart w:id="89" w:name="_Toc136803760"/>
-    <w:bookmarkEnd w:id="89"/>
-    <w:bookmarkStart w:id="90" w:name="_MON_1747224397"/>
-    <w:bookmarkEnd w:id="90"/>
-    <w:p>
-      <w:pPr>
-        <w:pStyle w:val="berschrift3"/>
-      </w:pPr>
-      <w:r>
-        <w:object w:dxaOrig="9072" w:dyaOrig="272" w14:anchorId="36FFB2D4">
-          <v:shape id="_x0000_i1085" type="#_x0000_t75" style="width:453.75pt;height:13.5pt" o:ole="">
-            <v:imagedata r:id="rId41" o:title=""/>
-          </v:shape>
-          <o:OLEObject Type="Embed" ProgID="Word.OpenDocumentText.12" ShapeID="_x0000_i1085" DrawAspect="Content" ObjectID="_1747416666" r:id="rId100"/>
-        </w:object>
-      </w:r>
-    </w:p>
-    <w:p>
-      <w:pPr>
-        <w:pStyle w:val="berschrift4"/>
-        <w:ind w:firstLine="708"/>
-      </w:pPr>
-      <w:r>
-        <w:t>Übergabeparameter:</w:t>
-      </w:r>
-    </w:p>
-    <w:p>
-      <w:pPr>
-        <w:pStyle w:val="Listenabsatz"/>
-        <w:numPr>
-          <w:ilvl w:val="1"/>
-          <w:numId w:val="1"/>
-        </w:numPr>
-      </w:pPr>
-      <w:proofErr w:type="spellStart"/>
-      <w:r>
-        <w:t>matrix</w:t>
-      </w:r>
-      <w:proofErr w:type="spellEnd"/>
-      <w:r>
-        <w:t xml:space="preserve"> (</w:t>
-      </w:r>
-      <w:r>
-        <w:t>zu überprüfende Matrix</w:t>
-      </w:r>
-      <w:r>
-        <w:t>)</w:t>
-      </w:r>
-    </w:p>
-    <w:p>
-      <w:pPr>
-        <w:pStyle w:val="berschrift4"/>
-        <w:ind w:firstLine="708"/>
-      </w:pPr>
-      <w:r>
-        <w:t>Rückgabewert</w:t>
-      </w:r>
-    </w:p>
-    <w:p>
-      <w:pPr>
-        <w:pStyle w:val="Listenabsatz"/>
-        <w:numPr>
-          <w:ilvl w:val="1"/>
-          <w:numId w:val="1"/>
-        </w:numPr>
-      </w:pPr>
-      <w:r>
-        <w:t xml:space="preserve">True oder </w:t>
-      </w:r>
-      <w:proofErr w:type="spellStart"/>
-      <w:r>
-        <w:t>False</w:t>
-      </w:r>
-      <w:proofErr w:type="spellEnd"/>
-      <w:r>
         <w:t xml:space="preserve"> (Matrix gerade oder ungerade)</w:t>
       </w:r>
-      <w:bookmarkStart w:id="91" w:name="_MON_1747224497"/>
-      <w:bookmarkEnd w:id="91"/>
+      <w:bookmarkStart w:id="69" w:name="_MON_1747224497"/>
+      <w:bookmarkEnd w:id="69"/>
       <w:r>
         <w:object w:dxaOrig="9072" w:dyaOrig="272" w14:anchorId="4F06985E">
           <v:shape id="_x0000_i1086" type="#_x0000_t75" style="width:453.75pt;height:13.5pt" o:ole="">
-            <v:imagedata r:id="rId101" o:title=""/>
+            <v:imagedata r:id="rId96" o:title=""/>
           </v:shape>
-          <o:OLEObject Type="Embed" ProgID="Word.OpenDocumentText.12" ShapeID="_x0000_i1086" DrawAspect="Content" ObjectID="_1747416667" r:id="rId102"/>
+          <o:OLEObject Type="Embed" ProgID="Word.OpenDocumentText.12" ShapeID="_x0000_i1086" DrawAspect="Content" ObjectID="_1748164279" r:id="rId97"/>
         </w:object>
       </w:r>
       <w:r>
@@ -5866,7 +5604,7 @@
 </file>
 
 <file path=word/numbering.xml><?xml version="1.0" encoding="utf-8"?>
-<w:numbering xmlns:wpc="http://schemas.microsoft.com/office/word/2010/wordprocessingCanvas" xmlns:cx="http://schemas.microsoft.com/office/drawing/2014/chartex" xmlns:cx1="http://schemas.microsoft.com/office/drawing/2015/9/8/chartex" xmlns:cx2="http://schemas.microsoft.com/office/drawing/2015/10/21/chartex" xmlns:cx3="http://schemas.microsoft.com/office/drawing/2016/5/9/chartex" xmlns:cx4="http://schemas.microsoft.com/office/drawing/2016/5/10/chartex" xmlns:cx5="http://schemas.microsoft.com/office/drawing/2016/5/11/chartex" xmlns:cx6="http://schemas.microsoft.com/office/drawing/2016/5/12/chartex" xmlns:cx7="http://schemas.microsoft.com/office/drawing/2016/5/13/chartex" xmlns:cx8="http://schemas.microsoft.com/office/drawing/2016/5/14/chartex" xmlns:mc="http://schemas.openxmlformats.org/markup-compatibility/2006" xmlns:aink="http://schemas.microsoft.com/office/drawing/2016/ink" xmlns:am3d="http://schemas.microsoft.com/office/drawing/2017/model3d" xmlns:o="urn:schemas-microsoft-com:office:office" xmlns:oel="http://schemas.microsoft.com/office/2019/extlst" xmlns:r="http://schemas.openxmlformats.org/officeDocument/2006/relationships" xmlns:m="http://schemas.openxmlformats.org/officeDocument/2006/math" xmlns:v="urn:schemas-microsoft-com:vml" xmlns:wp14="http://schemas.microsoft.com/office/word/2010/wordprocessingDrawing" xmlns:wp="http://schemas.openxmlformats.org/drawingml/2006/wordprocessingDrawing" xmlns:w10="urn:schemas-microsoft-com:office:word" xmlns:w="http://schemas.openxmlformats.org/wordprocessingml/2006/main" xmlns:w14="http://schemas.microsoft.com/office/word/2010/wordml" xmlns:w15="http://schemas.microsoft.com/office/word/2012/wordml" xmlns:w16cex="http://schemas.microsoft.com/office/word/2018/wordml/cex" xmlns:w16cid="http://schemas.microsoft.com/office/word/2016/wordml/cid" xmlns:w16="http://schemas.microsoft.com/office/word/2018/wordml" xmlns:w16du="http://schemas.microsoft.com/office/word/2023/wordml/word16du" xmlns:w16sdtdh="http://schemas.microsoft.com/office/word/2020/wordml/sdtdatahash" xmlns:w16se="http://schemas.microsoft.com/office/word/2015/wordml/symex" xmlns:wpg="http://schemas.microsoft.com/office/word/2010/wordprocessingGroup" xmlns:wpi="http://schemas.microsoft.com/office/word/2010/wordprocessingInk" xmlns:wne="http://schemas.microsoft.com/office/word/2006/wordml" xmlns:wps="http://schemas.microsoft.com/office/word/2010/wordprocessingShape" mc:Ignorable="w14 w15 w16se w16cid w16 w16cex w16sdtdh wp14">
+<w:numbering xmlns:wpc="http://schemas.microsoft.com/office/word/2010/wordprocessingCanvas" xmlns:cx="http://schemas.microsoft.com/office/drawing/2014/chartex" xmlns:cx1="http://schemas.microsoft.com/office/drawing/2015/9/8/chartex" xmlns:cx2="http://schemas.microsoft.com/office/drawing/2015/10/21/chartex" xmlns:cx3="http://schemas.microsoft.com/office/drawing/2016/5/9/chartex" xmlns:cx4="http://schemas.microsoft.com/office/drawing/2016/5/10/chartex" xmlns:cx5="http://schemas.microsoft.com/office/drawing/2016/5/11/chartex" xmlns:cx6="http://schemas.microsoft.com/office/drawing/2016/5/12/chartex" xmlns:cx7="http://schemas.microsoft.com/office/drawing/2016/5/13/chartex" xmlns:cx8="http://schemas.microsoft.com/office/drawing/2016/5/14/chartex" xmlns:mc="http://schemas.openxmlformats.org/markup-compatibility/2006" xmlns:aink="http://schemas.microsoft.com/office/drawing/2016/ink" xmlns:am3d="http://schemas.microsoft.com/office/drawing/2017/model3d" xmlns:o="urn:schemas-microsoft-com:office:office" xmlns:oel="http://schemas.microsoft.com/office/2019/extlst" xmlns:r="http://schemas.openxmlformats.org/officeDocument/2006/relationships" xmlns:m="http://schemas.openxmlformats.org/officeDocument/2006/math" xmlns:v="urn:schemas-microsoft-com:vml" xmlns:wp14="http://schemas.microsoft.com/office/word/2010/wordprocessingDrawing" xmlns:wp="http://schemas.openxmlformats.org/drawingml/2006/wordprocessingDrawing" xmlns:w10="urn:schemas-microsoft-com:office:word" xmlns:w="http://schemas.openxmlformats.org/wordprocessingml/2006/main" xmlns:w14="http://schemas.microsoft.com/office/word/2010/wordml" xmlns:w15="http://schemas.microsoft.com/office/word/2012/wordml" xmlns:w16cex="http://schemas.microsoft.com/office/word/2018/wordml/cex" xmlns:w16cid="http://schemas.microsoft.com/office/word/2016/wordml/cid" xmlns:w16="http://schemas.microsoft.com/office/word/2018/wordml" xmlns:w16sdtdh="http://schemas.microsoft.com/office/word/2020/wordml/sdtdatahash" xmlns:w16se="http://schemas.microsoft.com/office/word/2015/wordml/symex" xmlns:wpg="http://schemas.microsoft.com/office/word/2010/wordprocessingGroup" xmlns:wpi="http://schemas.microsoft.com/office/word/2010/wordprocessingInk" xmlns:wne="http://schemas.microsoft.com/office/word/2006/wordml" xmlns:wps="http://schemas.microsoft.com/office/word/2010/wordprocessingShape" mc:Ignorable="w14 w15 w16se w16cid w16 w16cex w16sdtdh wp14">
   <w:abstractNum w:abstractNumId="0" w15:restartNumberingAfterBreak="0">
     <w:nsid w:val="2159030E"/>
     <w:multiLevelType w:val="hybridMultilevel"/>

</xml_diff>